<commit_message>
update .tex and src
</commit_message>
<xml_diff>
--- a/notebooks/classStruct.docx
+++ b/notebooks/classStruct.docx
@@ -3,8 +3,1631 @@
 <w:document xmlns:wpc="http://schemas.microsoft.com/office/word/2010/wordprocessingCanvas" xmlns:cx="http://schemas.microsoft.com/office/drawing/2014/chartex" xmlns:cx1="http://schemas.microsoft.com/office/drawing/2015/9/8/chartex" xmlns:cx2="http://schemas.microsoft.com/office/drawing/2015/10/21/chartex" xmlns:cx3="http://schemas.microsoft.com/office/drawing/2016/5/9/chartex" xmlns:cx4="http://schemas.microsoft.com/office/drawing/2016/5/10/chartex" xmlns:cx5="http://schemas.microsoft.com/office/drawing/2016/5/11/chartex" xmlns:cx6="http://schemas.microsoft.com/office/drawing/2016/5/12/chartex" xmlns:cx7="http://schemas.microsoft.com/office/drawing/2016/5/13/chartex" xmlns:cx8="http://schemas.microsoft.com/office/drawing/2016/5/14/chartex" xmlns:mc="http://schemas.openxmlformats.org/markup-compatibility/2006" xmlns:aink="http://schemas.microsoft.com/office/drawing/2016/ink" xmlns:am3d="http://schemas.microsoft.com/office/drawing/2017/model3d" xmlns:o="urn:schemas-microsoft-com:office:office" xmlns:r="http://schemas.openxmlformats.org/officeDocument/2006/relationships" xmlns:m="http://schemas.openxmlformats.org/officeDocument/2006/math" xmlns:v="urn:schemas-microsoft-com:vml" xmlns:wp14="http://schemas.microsoft.com/office/word/2010/wordprocessingDrawing" xmlns:wp="http://schemas.openxmlformats.org/drawingml/2006/wordprocessingDrawing" xmlns:w10="urn:schemas-microsoft-com:office:word" xmlns:w="http://schemas.openxmlformats.org/wordprocessingml/2006/main" xmlns:w14="http://schemas.microsoft.com/office/word/2010/wordml" xmlns:w15="http://schemas.microsoft.com/office/word/2012/wordml" xmlns:w16cid="http://schemas.microsoft.com/office/word/2016/wordml/cid" xmlns:w16se="http://schemas.microsoft.com/office/word/2015/wordml/symex" xmlns:wpg="http://schemas.microsoft.com/office/word/2010/wordprocessingGroup" xmlns:wpi="http://schemas.microsoft.com/office/word/2010/wordprocessingInk" xmlns:wne="http://schemas.microsoft.com/office/word/2006/wordml" xmlns:wps="http://schemas.microsoft.com/office/word/2010/wordprocessingShape" mc:Ignorable="w14 w15 w16se w16cid wp14">
   <w:body>
     <w:p>
-      <w:bookmarkStart w:id="0" w:name="_GoBack"/>
-      <w:bookmarkEnd w:id="0"/>
+      <w:r>
+        <w:rPr>
+          <w:noProof/>
+        </w:rPr>
+        <mc:AlternateContent>
+          <mc:Choice Requires="wps">
+            <w:drawing>
+              <wp:anchor distT="0" distB="0" distL="114300" distR="114300" simplePos="0" relativeHeight="251719680" behindDoc="0" locked="0" layoutInCell="1" allowOverlap="1" wp14:anchorId="31B587A3" wp14:editId="1C21404C">
+                <wp:simplePos x="0" y="0"/>
+                <wp:positionH relativeFrom="column">
+                  <wp:posOffset>3726756</wp:posOffset>
+                </wp:positionH>
+                <wp:positionV relativeFrom="paragraph">
+                  <wp:posOffset>-130867</wp:posOffset>
+                </wp:positionV>
+                <wp:extent cx="1008553" cy="121228"/>
+                <wp:effectExtent l="0" t="57150" r="20320" b="31750"/>
+                <wp:wrapNone/>
+                <wp:docPr id="31" name="Connecteur droit avec flèche 31"/>
+                <wp:cNvGraphicFramePr/>
+                <a:graphic xmlns:a="http://schemas.openxmlformats.org/drawingml/2006/main">
+                  <a:graphicData uri="http://schemas.microsoft.com/office/word/2010/wordprocessingShape">
+                    <wps:wsp>
+                      <wps:cNvCnPr/>
+                      <wps:spPr>
+                        <a:xfrm flipH="1" flipV="1">
+                          <a:off x="0" y="0"/>
+                          <a:ext cx="1008553" cy="121228"/>
+                        </a:xfrm>
+                        <a:prstGeom prst="straightConnector1">
+                          <a:avLst/>
+                        </a:prstGeom>
+                        <a:ln>
+                          <a:tailEnd type="triangle"/>
+                        </a:ln>
+                      </wps:spPr>
+                      <wps:style>
+                        <a:lnRef idx="1">
+                          <a:schemeClr val="accent1"/>
+                        </a:lnRef>
+                        <a:fillRef idx="0">
+                          <a:schemeClr val="accent1"/>
+                        </a:fillRef>
+                        <a:effectRef idx="0">
+                          <a:schemeClr val="accent1"/>
+                        </a:effectRef>
+                        <a:fontRef idx="minor">
+                          <a:schemeClr val="tx1"/>
+                        </a:fontRef>
+                      </wps:style>
+                      <wps:bodyPr/>
+                    </wps:wsp>
+                  </a:graphicData>
+                </a:graphic>
+                <wp14:sizeRelH relativeFrom="margin">
+                  <wp14:pctWidth>0</wp14:pctWidth>
+                </wp14:sizeRelH>
+                <wp14:sizeRelV relativeFrom="margin">
+                  <wp14:pctHeight>0</wp14:pctHeight>
+                </wp14:sizeRelV>
+              </wp:anchor>
+            </w:drawing>
+          </mc:Choice>
+          <mc:Fallback>
+            <w:pict>
+              <v:shapetype w14:anchorId="04CDF94C" id="_x0000_t32" coordsize="21600,21600" o:spt="32" o:oned="t" path="m,l21600,21600e" filled="f">
+                <v:path arrowok="t" fillok="f" o:connecttype="none"/>
+                <o:lock v:ext="edit" shapetype="t"/>
+              </v:shapetype>
+              <v:shape id="Connecteur droit avec flèche 31" o:spid="_x0000_s1026" type="#_x0000_t32" style="position:absolute;margin-left:293.45pt;margin-top:-10.3pt;width:79.4pt;height:9.55pt;flip:x y;z-index:251719680;visibility:visible;mso-wrap-style:square;mso-width-percent:0;mso-height-percent:0;mso-wrap-distance-left:9pt;mso-wrap-distance-top:0;mso-wrap-distance-right:9pt;mso-wrap-distance-bottom:0;mso-position-horizontal:absolute;mso-position-horizontal-relative:text;mso-position-vertical:absolute;mso-position-vertical-relative:text;mso-width-percent:0;mso-height-percent:0;mso-width-relative:margin;mso-height-relative:margin" o:gfxdata="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" strokecolor="#4472c4 [3204]" strokeweight=".5pt">
+                <v:stroke endarrow="block" joinstyle="miter"/>
+              </v:shape>
+            </w:pict>
+          </mc:Fallback>
+        </mc:AlternateContent>
+      </w:r>
+      <w:r>
+        <w:rPr>
+          <w:noProof/>
+        </w:rPr>
+        <mc:AlternateContent>
+          <mc:Choice Requires="wps">
+            <w:drawing>
+              <wp:anchor distT="0" distB="0" distL="114300" distR="114300" simplePos="0" relativeHeight="251686912" behindDoc="0" locked="0" layoutInCell="1" allowOverlap="1" wp14:anchorId="6C3A91B0" wp14:editId="1DF3F35E">
+                <wp:simplePos x="0" y="0"/>
+                <wp:positionH relativeFrom="column">
+                  <wp:posOffset>5262014</wp:posOffset>
+                </wp:positionH>
+                <wp:positionV relativeFrom="paragraph">
+                  <wp:posOffset>205105</wp:posOffset>
+                </wp:positionV>
+                <wp:extent cx="45719" cy="232064"/>
+                <wp:effectExtent l="38100" t="38100" r="50165" b="15875"/>
+                <wp:wrapNone/>
+                <wp:docPr id="16" name="Connecteur droit avec flèche 16"/>
+                <wp:cNvGraphicFramePr/>
+                <a:graphic xmlns:a="http://schemas.openxmlformats.org/drawingml/2006/main">
+                  <a:graphicData uri="http://schemas.microsoft.com/office/word/2010/wordprocessingShape">
+                    <wps:wsp>
+                      <wps:cNvCnPr/>
+                      <wps:spPr>
+                        <a:xfrm flipV="1">
+                          <a:off x="0" y="0"/>
+                          <a:ext cx="45719" cy="232064"/>
+                        </a:xfrm>
+                        <a:prstGeom prst="straightConnector1">
+                          <a:avLst/>
+                        </a:prstGeom>
+                        <a:ln>
+                          <a:tailEnd type="triangle"/>
+                        </a:ln>
+                      </wps:spPr>
+                      <wps:style>
+                        <a:lnRef idx="1">
+                          <a:schemeClr val="accent1"/>
+                        </a:lnRef>
+                        <a:fillRef idx="0">
+                          <a:schemeClr val="accent1"/>
+                        </a:fillRef>
+                        <a:effectRef idx="0">
+                          <a:schemeClr val="accent1"/>
+                        </a:effectRef>
+                        <a:fontRef idx="minor">
+                          <a:schemeClr val="tx1"/>
+                        </a:fontRef>
+                      </wps:style>
+                      <wps:bodyPr/>
+                    </wps:wsp>
+                  </a:graphicData>
+                </a:graphic>
+                <wp14:sizeRelH relativeFrom="margin">
+                  <wp14:pctWidth>0</wp14:pctWidth>
+                </wp14:sizeRelH>
+                <wp14:sizeRelV relativeFrom="margin">
+                  <wp14:pctHeight>0</wp14:pctHeight>
+                </wp14:sizeRelV>
+              </wp:anchor>
+            </w:drawing>
+          </mc:Choice>
+          <mc:Fallback>
+            <w:pict>
+              <v:shape w14:anchorId="62F935EC" id="Connecteur droit avec flèche 16" o:spid="_x0000_s1026" type="#_x0000_t32" style="position:absolute;margin-left:414.35pt;margin-top:16.15pt;width:3.6pt;height:18.25pt;flip:y;z-index:251686912;visibility:visible;mso-wrap-style:square;mso-width-percent:0;mso-height-percent:0;mso-wrap-distance-left:9pt;mso-wrap-distance-top:0;mso-wrap-distance-right:9pt;mso-wrap-distance-bottom:0;mso-position-horizontal:absolute;mso-position-horizontal-relative:text;mso-position-vertical:absolute;mso-position-vertical-relative:text;mso-width-percent:0;mso-height-percent:0;mso-width-relative:margin;mso-height-relative:margin" o:gfxdata="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" strokecolor="#4472c4 [3204]" strokeweight=".5pt">
+                <v:stroke endarrow="block" joinstyle="miter"/>
+              </v:shape>
+            </w:pict>
+          </mc:Fallback>
+        </mc:AlternateContent>
+      </w:r>
+      <w:r>
+        <w:rPr>
+          <w:noProof/>
+        </w:rPr>
+        <mc:AlternateContent>
+          <mc:Choice Requires="wps">
+            <w:drawing>
+              <wp:anchor distT="0" distB="0" distL="114300" distR="114300" simplePos="0" relativeHeight="251717632" behindDoc="0" locked="0" layoutInCell="1" allowOverlap="1" wp14:anchorId="2474113B" wp14:editId="13C5CEFE">
+                <wp:simplePos x="0" y="0"/>
+                <wp:positionH relativeFrom="column">
+                  <wp:posOffset>4738255</wp:posOffset>
+                </wp:positionH>
+                <wp:positionV relativeFrom="paragraph">
+                  <wp:posOffset>-273223</wp:posOffset>
+                </wp:positionV>
+                <wp:extent cx="1046019" cy="484910"/>
+                <wp:effectExtent l="0" t="0" r="20955" b="10795"/>
+                <wp:wrapNone/>
+                <wp:docPr id="12" name="Zone de texte 12"/>
+                <wp:cNvGraphicFramePr/>
+                <a:graphic xmlns:a="http://schemas.openxmlformats.org/drawingml/2006/main">
+                  <a:graphicData uri="http://schemas.microsoft.com/office/word/2010/wordprocessingShape">
+                    <wps:wsp>
+                      <wps:cNvSpPr txBox="1"/>
+                      <wps:spPr>
+                        <a:xfrm>
+                          <a:off x="0" y="0"/>
+                          <a:ext cx="1046019" cy="484910"/>
+                        </a:xfrm>
+                        <a:prstGeom prst="rect">
+                          <a:avLst/>
+                        </a:prstGeom>
+                        <a:solidFill>
+                          <a:schemeClr val="lt1"/>
+                        </a:solidFill>
+                        <a:ln w="6350">
+                          <a:solidFill>
+                            <a:prstClr val="black"/>
+                          </a:solidFill>
+                        </a:ln>
+                      </wps:spPr>
+                      <wps:txbx>
+                        <w:txbxContent>
+                          <w:p>
+                            <w:pPr>
+                              <w:jc w:val="center"/>
+                            </w:pPr>
+                            <w:proofErr w:type="spellStart"/>
+                            <w:r>
+                              <w:t>Link</w:t>
+                            </w:r>
+                            <w:r>
+                              <w:t>List</w:t>
+                            </w:r>
+                            <w:proofErr w:type="spellEnd"/>
+                          </w:p>
+                        </w:txbxContent>
+                      </wps:txbx>
+                      <wps:bodyPr rot="0" spcFirstLastPara="0" vertOverflow="overflow" horzOverflow="overflow" vert="horz" wrap="square" lIns="91440" tIns="45720" rIns="91440" bIns="45720" numCol="1" spcCol="0" rtlCol="0" fromWordArt="0" anchor="ctr" anchorCtr="0" forceAA="0" compatLnSpc="1">
+                        <a:prstTxWarp prst="textNoShape">
+                          <a:avLst/>
+                        </a:prstTxWarp>
+                        <a:noAutofit/>
+                      </wps:bodyPr>
+                    </wps:wsp>
+                  </a:graphicData>
+                </a:graphic>
+                <wp14:sizeRelH relativeFrom="margin">
+                  <wp14:pctWidth>0</wp14:pctWidth>
+                </wp14:sizeRelH>
+                <wp14:sizeRelV relativeFrom="margin">
+                  <wp14:pctHeight>0</wp14:pctHeight>
+                </wp14:sizeRelV>
+              </wp:anchor>
+            </w:drawing>
+          </mc:Choice>
+          <mc:Fallback>
+            <w:pict>
+              <v:shapetype w14:anchorId="2474113B" id="_x0000_t202" coordsize="21600,21600" o:spt="202" path="m,l,21600r21600,l21600,xe">
+                <v:stroke joinstyle="miter"/>
+                <v:path gradientshapeok="t" o:connecttype="rect"/>
+              </v:shapetype>
+              <v:shape id="Zone de texte 12" o:spid="_x0000_s1026" type="#_x0000_t202" style="position:absolute;margin-left:373.1pt;margin-top:-21.5pt;width:82.35pt;height:38.2pt;z-index:251717632;visibility:visible;mso-wrap-style:square;mso-width-percent:0;mso-height-percent:0;mso-wrap-distance-left:9pt;mso-wrap-distance-top:0;mso-wrap-distance-right:9pt;mso-wrap-distance-bottom:0;mso-position-horizontal:absolute;mso-position-horizontal-relative:text;mso-position-vertical:absolute;mso-position-vertical-relative:text;mso-width-percent:0;mso-height-percent:0;mso-width-relative:margin;mso-height-relative:margin;v-text-anchor:middle" o:gfxdata="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" fillcolor="white [3201]" strokeweight=".5pt">
+                <v:textbox>
+                  <w:txbxContent>
+                    <w:p>
+                      <w:pPr>
+                        <w:jc w:val="center"/>
+                      </w:pPr>
+                      <w:proofErr w:type="spellStart"/>
+                      <w:r>
+                        <w:t>Link</w:t>
+                      </w:r>
+                      <w:r>
+                        <w:t>List</w:t>
+                      </w:r>
+                      <w:proofErr w:type="spellEnd"/>
+                    </w:p>
+                  </w:txbxContent>
+                </v:textbox>
+              </v:shape>
+            </w:pict>
+          </mc:Fallback>
+        </mc:AlternateContent>
+      </w:r>
+      <w:r>
+        <w:rPr>
+          <w:noProof/>
+        </w:rPr>
+        <mc:AlternateContent>
+          <mc:Choice Requires="wps">
+            <w:drawing>
+              <wp:anchor distT="0" distB="0" distL="114300" distR="114300" simplePos="0" relativeHeight="251701248" behindDoc="0" locked="0" layoutInCell="1" allowOverlap="1" wp14:anchorId="6C3A91B0" wp14:editId="1DF3F35E">
+                <wp:simplePos x="0" y="0"/>
+                <wp:positionH relativeFrom="column">
+                  <wp:posOffset>2373841</wp:posOffset>
+                </wp:positionH>
+                <wp:positionV relativeFrom="paragraph">
+                  <wp:posOffset>2152438</wp:posOffset>
+                </wp:positionV>
+                <wp:extent cx="45719" cy="2851150"/>
+                <wp:effectExtent l="76200" t="38100" r="50165" b="25400"/>
+                <wp:wrapNone/>
+                <wp:docPr id="23" name="Connecteur droit avec flèche 23"/>
+                <wp:cNvGraphicFramePr/>
+                <a:graphic xmlns:a="http://schemas.openxmlformats.org/drawingml/2006/main">
+                  <a:graphicData uri="http://schemas.microsoft.com/office/word/2010/wordprocessingShape">
+                    <wps:wsp>
+                      <wps:cNvCnPr/>
+                      <wps:spPr>
+                        <a:xfrm flipH="1" flipV="1">
+                          <a:off x="0" y="0"/>
+                          <a:ext cx="45719" cy="2851150"/>
+                        </a:xfrm>
+                        <a:prstGeom prst="straightConnector1">
+                          <a:avLst/>
+                        </a:prstGeom>
+                        <a:ln>
+                          <a:tailEnd type="triangle"/>
+                        </a:ln>
+                      </wps:spPr>
+                      <wps:style>
+                        <a:lnRef idx="1">
+                          <a:schemeClr val="accent1"/>
+                        </a:lnRef>
+                        <a:fillRef idx="0">
+                          <a:schemeClr val="accent1"/>
+                        </a:fillRef>
+                        <a:effectRef idx="0">
+                          <a:schemeClr val="accent1"/>
+                        </a:effectRef>
+                        <a:fontRef idx="minor">
+                          <a:schemeClr val="tx1"/>
+                        </a:fontRef>
+                      </wps:style>
+                      <wps:bodyPr/>
+                    </wps:wsp>
+                  </a:graphicData>
+                </a:graphic>
+                <wp14:sizeRelH relativeFrom="margin">
+                  <wp14:pctWidth>0</wp14:pctWidth>
+                </wp14:sizeRelH>
+                <wp14:sizeRelV relativeFrom="margin">
+                  <wp14:pctHeight>0</wp14:pctHeight>
+                </wp14:sizeRelV>
+              </wp:anchor>
+            </w:drawing>
+          </mc:Choice>
+          <mc:Fallback>
+            <w:pict>
+              <v:shape w14:anchorId="02491E3A" id="Connecteur droit avec flèche 23" o:spid="_x0000_s1026" type="#_x0000_t32" style="position:absolute;margin-left:186.9pt;margin-top:169.5pt;width:3.6pt;height:224.5pt;flip:x y;z-index:251701248;visibility:visible;mso-wrap-style:square;mso-width-percent:0;mso-height-percent:0;mso-wrap-distance-left:9pt;mso-wrap-distance-top:0;mso-wrap-distance-right:9pt;mso-wrap-distance-bottom:0;mso-position-horizontal:absolute;mso-position-horizontal-relative:text;mso-position-vertical:absolute;mso-position-vertical-relative:text;mso-width-percent:0;mso-height-percent:0;mso-width-relative:margin;mso-height-relative:margin" o:gfxdata="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" strokecolor="#4472c4 [3204]" strokeweight=".5pt">
+                <v:stroke endarrow="block" joinstyle="miter"/>
+              </v:shape>
+            </w:pict>
+          </mc:Fallback>
+        </mc:AlternateContent>
+      </w:r>
+      <w:r>
+        <w:rPr>
+          <w:noProof/>
+        </w:rPr>
+        <mc:AlternateContent>
+          <mc:Choice Requires="wps">
+            <w:drawing>
+              <wp:anchor distT="0" distB="0" distL="114300" distR="114300" simplePos="0" relativeHeight="251673600" behindDoc="0" locked="0" layoutInCell="1" allowOverlap="1" wp14:anchorId="703203D9" wp14:editId="49CA90A5">
+                <wp:simplePos x="0" y="0"/>
+                <wp:positionH relativeFrom="column">
+                  <wp:posOffset>2286423</wp:posOffset>
+                </wp:positionH>
+                <wp:positionV relativeFrom="paragraph">
+                  <wp:posOffset>1665605</wp:posOffset>
+                </wp:positionV>
+                <wp:extent cx="1561042" cy="491490"/>
+                <wp:effectExtent l="0" t="0" r="20320" b="22860"/>
+                <wp:wrapNone/>
+                <wp:docPr id="8" name="Zone de texte 8"/>
+                <wp:cNvGraphicFramePr/>
+                <a:graphic xmlns:a="http://schemas.openxmlformats.org/drawingml/2006/main">
+                  <a:graphicData uri="http://schemas.microsoft.com/office/word/2010/wordprocessingShape">
+                    <wps:wsp>
+                      <wps:cNvSpPr txBox="1"/>
+                      <wps:spPr>
+                        <a:xfrm>
+                          <a:off x="0" y="0"/>
+                          <a:ext cx="1561042" cy="491490"/>
+                        </a:xfrm>
+                        <a:prstGeom prst="rect">
+                          <a:avLst/>
+                        </a:prstGeom>
+                        <a:solidFill>
+                          <a:schemeClr val="lt1"/>
+                        </a:solidFill>
+                        <a:ln w="6350">
+                          <a:solidFill>
+                            <a:prstClr val="black"/>
+                          </a:solidFill>
+                        </a:ln>
+                      </wps:spPr>
+                      <wps:txbx>
+                        <w:txbxContent>
+                          <w:p>
+                            <w:pPr>
+                              <w:jc w:val="center"/>
+                            </w:pPr>
+                            <w:r>
+                              <w:t>Layer</w:t>
+                            </w:r>
+                          </w:p>
+                        </w:txbxContent>
+                      </wps:txbx>
+                      <wps:bodyPr rot="0" spcFirstLastPara="0" vertOverflow="overflow" horzOverflow="overflow" vert="horz" wrap="square" lIns="91440" tIns="45720" rIns="91440" bIns="45720" numCol="1" spcCol="0" rtlCol="0" fromWordArt="0" anchor="ctr" anchorCtr="0" forceAA="0" compatLnSpc="1">
+                        <a:prstTxWarp prst="textNoShape">
+                          <a:avLst/>
+                        </a:prstTxWarp>
+                        <a:noAutofit/>
+                      </wps:bodyPr>
+                    </wps:wsp>
+                  </a:graphicData>
+                </a:graphic>
+                <wp14:sizeRelH relativeFrom="margin">
+                  <wp14:pctWidth>0</wp14:pctWidth>
+                </wp14:sizeRelH>
+                <wp14:sizeRelV relativeFrom="margin">
+                  <wp14:pctHeight>0</wp14:pctHeight>
+                </wp14:sizeRelV>
+              </wp:anchor>
+            </w:drawing>
+          </mc:Choice>
+          <mc:Fallback>
+            <w:pict>
+              <v:shape w14:anchorId="703203D9" id="Zone de texte 8" o:spid="_x0000_s1027" type="#_x0000_t202" style="position:absolute;margin-left:180.05pt;margin-top:131.15pt;width:122.9pt;height:38.7pt;z-index:251673600;visibility:visible;mso-wrap-style:square;mso-width-percent:0;mso-height-percent:0;mso-wrap-distance-left:9pt;mso-wrap-distance-top:0;mso-wrap-distance-right:9pt;mso-wrap-distance-bottom:0;mso-position-horizontal:absolute;mso-position-horizontal-relative:text;mso-position-vertical:absolute;mso-position-vertical-relative:text;mso-width-percent:0;mso-height-percent:0;mso-width-relative:margin;mso-height-relative:margin;v-text-anchor:middle" o:gfxdata="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" fillcolor="white [3201]" strokeweight=".5pt">
+                <v:textbox>
+                  <w:txbxContent>
+                    <w:p>
+                      <w:pPr>
+                        <w:jc w:val="center"/>
+                      </w:pPr>
+                      <w:r>
+                        <w:t>Layer</w:t>
+                      </w:r>
+                    </w:p>
+                  </w:txbxContent>
+                </v:textbox>
+              </v:shape>
+            </w:pict>
+          </mc:Fallback>
+        </mc:AlternateContent>
+      </w:r>
+      <w:r>
+        <w:rPr>
+          <w:noProof/>
+        </w:rPr>
+        <mc:AlternateContent>
+          <mc:Choice Requires="wps">
+            <w:drawing>
+              <wp:anchor distT="0" distB="0" distL="114300" distR="114300" simplePos="0" relativeHeight="251715584" behindDoc="0" locked="0" layoutInCell="1" allowOverlap="1" wp14:anchorId="6C3A91B0" wp14:editId="1DF3F35E">
+                <wp:simplePos x="0" y="0"/>
+                <wp:positionH relativeFrom="column">
+                  <wp:posOffset>3770687</wp:posOffset>
+                </wp:positionH>
+                <wp:positionV relativeFrom="paragraph">
+                  <wp:posOffset>918613</wp:posOffset>
+                </wp:positionV>
+                <wp:extent cx="1307753" cy="2439035"/>
+                <wp:effectExtent l="0" t="38100" r="64135" b="18415"/>
+                <wp:wrapNone/>
+                <wp:docPr id="30" name="Connecteur droit avec flèche 30"/>
+                <wp:cNvGraphicFramePr/>
+                <a:graphic xmlns:a="http://schemas.openxmlformats.org/drawingml/2006/main">
+                  <a:graphicData uri="http://schemas.microsoft.com/office/word/2010/wordprocessingShape">
+                    <wps:wsp>
+                      <wps:cNvCnPr/>
+                      <wps:spPr>
+                        <a:xfrm flipV="1">
+                          <a:off x="0" y="0"/>
+                          <a:ext cx="1307753" cy="2439035"/>
+                        </a:xfrm>
+                        <a:prstGeom prst="straightConnector1">
+                          <a:avLst/>
+                        </a:prstGeom>
+                        <a:ln>
+                          <a:tailEnd type="triangle"/>
+                        </a:ln>
+                      </wps:spPr>
+                      <wps:style>
+                        <a:lnRef idx="1">
+                          <a:schemeClr val="accent1"/>
+                        </a:lnRef>
+                        <a:fillRef idx="0">
+                          <a:schemeClr val="accent1"/>
+                        </a:fillRef>
+                        <a:effectRef idx="0">
+                          <a:schemeClr val="accent1"/>
+                        </a:effectRef>
+                        <a:fontRef idx="minor">
+                          <a:schemeClr val="tx1"/>
+                        </a:fontRef>
+                      </wps:style>
+                      <wps:bodyPr/>
+                    </wps:wsp>
+                  </a:graphicData>
+                </a:graphic>
+                <wp14:sizeRelH relativeFrom="margin">
+                  <wp14:pctWidth>0</wp14:pctWidth>
+                </wp14:sizeRelH>
+                <wp14:sizeRelV relativeFrom="margin">
+                  <wp14:pctHeight>0</wp14:pctHeight>
+                </wp14:sizeRelV>
+              </wp:anchor>
+            </w:drawing>
+          </mc:Choice>
+          <mc:Fallback>
+            <w:pict>
+              <v:shape w14:anchorId="2AA12D7C" id="Connecteur droit avec flèche 30" o:spid="_x0000_s1026" type="#_x0000_t32" style="position:absolute;margin-left:296.9pt;margin-top:72.35pt;width:102.95pt;height:192.05pt;flip:y;z-index:251715584;visibility:visible;mso-wrap-style:square;mso-width-percent:0;mso-height-percent:0;mso-wrap-distance-left:9pt;mso-wrap-distance-top:0;mso-wrap-distance-right:9pt;mso-wrap-distance-bottom:0;mso-position-horizontal:absolute;mso-position-horizontal-relative:text;mso-position-vertical:absolute;mso-position-vertical-relative:text;mso-width-percent:0;mso-height-percent:0;mso-width-relative:margin;mso-height-relative:margin" o:gfxdata="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" strokecolor="#4472c4 [3204]" strokeweight=".5pt">
+                <v:stroke endarrow="block" joinstyle="miter"/>
+              </v:shape>
+            </w:pict>
+          </mc:Fallback>
+        </mc:AlternateContent>
+      </w:r>
+      <w:r>
+        <w:rPr>
+          <w:noProof/>
+        </w:rPr>
+        <mc:AlternateContent>
+          <mc:Choice Requires="wps">
+            <w:drawing>
+              <wp:anchor distT="0" distB="0" distL="114300" distR="114300" simplePos="0" relativeHeight="251713536" behindDoc="0" locked="0" layoutInCell="1" allowOverlap="1" wp14:anchorId="6C3A91B0" wp14:editId="1DF3F35E">
+                <wp:simplePos x="0" y="0"/>
+                <wp:positionH relativeFrom="column">
+                  <wp:posOffset>3770687</wp:posOffset>
+                </wp:positionH>
+                <wp:positionV relativeFrom="paragraph">
+                  <wp:posOffset>921674</wp:posOffset>
+                </wp:positionV>
+                <wp:extent cx="1160145" cy="2332066"/>
+                <wp:effectExtent l="0" t="38100" r="59055" b="30480"/>
+                <wp:wrapNone/>
+                <wp:docPr id="29" name="Connecteur droit avec flèche 29"/>
+                <wp:cNvGraphicFramePr/>
+                <a:graphic xmlns:a="http://schemas.openxmlformats.org/drawingml/2006/main">
+                  <a:graphicData uri="http://schemas.microsoft.com/office/word/2010/wordprocessingShape">
+                    <wps:wsp>
+                      <wps:cNvCnPr/>
+                      <wps:spPr>
+                        <a:xfrm flipV="1">
+                          <a:off x="0" y="0"/>
+                          <a:ext cx="1160145" cy="2332066"/>
+                        </a:xfrm>
+                        <a:prstGeom prst="straightConnector1">
+                          <a:avLst/>
+                        </a:prstGeom>
+                        <a:ln>
+                          <a:tailEnd type="triangle"/>
+                        </a:ln>
+                      </wps:spPr>
+                      <wps:style>
+                        <a:lnRef idx="1">
+                          <a:schemeClr val="accent1"/>
+                        </a:lnRef>
+                        <a:fillRef idx="0">
+                          <a:schemeClr val="accent1"/>
+                        </a:fillRef>
+                        <a:effectRef idx="0">
+                          <a:schemeClr val="accent1"/>
+                        </a:effectRef>
+                        <a:fontRef idx="minor">
+                          <a:schemeClr val="tx1"/>
+                        </a:fontRef>
+                      </wps:style>
+                      <wps:bodyPr/>
+                    </wps:wsp>
+                  </a:graphicData>
+                </a:graphic>
+                <wp14:sizeRelH relativeFrom="margin">
+                  <wp14:pctWidth>0</wp14:pctWidth>
+                </wp14:sizeRelH>
+                <wp14:sizeRelV relativeFrom="margin">
+                  <wp14:pctHeight>0</wp14:pctHeight>
+                </wp14:sizeRelV>
+              </wp:anchor>
+            </w:drawing>
+          </mc:Choice>
+          <mc:Fallback>
+            <w:pict>
+              <v:shape w14:anchorId="49520E82" id="Connecteur droit avec flèche 29" o:spid="_x0000_s1026" type="#_x0000_t32" style="position:absolute;margin-left:296.9pt;margin-top:72.55pt;width:91.35pt;height:183.65pt;flip:y;z-index:251713536;visibility:visible;mso-wrap-style:square;mso-width-percent:0;mso-height-percent:0;mso-wrap-distance-left:9pt;mso-wrap-distance-top:0;mso-wrap-distance-right:9pt;mso-wrap-distance-bottom:0;mso-position-horizontal:absolute;mso-position-horizontal-relative:text;mso-position-vertical:absolute;mso-position-vertical-relative:text;mso-width-percent:0;mso-height-percent:0;mso-width-relative:margin;mso-height-relative:margin" o:gfxdata="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" strokecolor="#4472c4 [3204]" strokeweight=".5pt">
+                <v:stroke endarrow="block" joinstyle="miter"/>
+              </v:shape>
+            </w:pict>
+          </mc:Fallback>
+        </mc:AlternateContent>
+      </w:r>
+      <w:r>
+        <w:rPr>
+          <w:noProof/>
+        </w:rPr>
+        <mc:AlternateContent>
+          <mc:Choice Requires="wps">
+            <w:drawing>
+              <wp:anchor distT="0" distB="0" distL="114300" distR="114300" simplePos="0" relativeHeight="251711488" behindDoc="0" locked="0" layoutInCell="1" allowOverlap="1" wp14:anchorId="6C3A91B0" wp14:editId="1DF3F35E">
+                <wp:simplePos x="0" y="0"/>
+                <wp:positionH relativeFrom="column">
+                  <wp:posOffset>5304386</wp:posOffset>
+                </wp:positionH>
+                <wp:positionV relativeFrom="paragraph">
+                  <wp:posOffset>921674</wp:posOffset>
+                </wp:positionV>
+                <wp:extent cx="45719" cy="1071302"/>
+                <wp:effectExtent l="76200" t="38100" r="50165" b="14605"/>
+                <wp:wrapNone/>
+                <wp:docPr id="28" name="Connecteur droit avec flèche 28"/>
+                <wp:cNvGraphicFramePr/>
+                <a:graphic xmlns:a="http://schemas.openxmlformats.org/drawingml/2006/main">
+                  <a:graphicData uri="http://schemas.microsoft.com/office/word/2010/wordprocessingShape">
+                    <wps:wsp>
+                      <wps:cNvCnPr/>
+                      <wps:spPr>
+                        <a:xfrm flipH="1" flipV="1">
+                          <a:off x="0" y="0"/>
+                          <a:ext cx="45719" cy="1071302"/>
+                        </a:xfrm>
+                        <a:prstGeom prst="straightConnector1">
+                          <a:avLst/>
+                        </a:prstGeom>
+                        <a:ln>
+                          <a:tailEnd type="triangle"/>
+                        </a:ln>
+                      </wps:spPr>
+                      <wps:style>
+                        <a:lnRef idx="1">
+                          <a:schemeClr val="accent1"/>
+                        </a:lnRef>
+                        <a:fillRef idx="0">
+                          <a:schemeClr val="accent1"/>
+                        </a:fillRef>
+                        <a:effectRef idx="0">
+                          <a:schemeClr val="accent1"/>
+                        </a:effectRef>
+                        <a:fontRef idx="minor">
+                          <a:schemeClr val="tx1"/>
+                        </a:fontRef>
+                      </wps:style>
+                      <wps:bodyPr/>
+                    </wps:wsp>
+                  </a:graphicData>
+                </a:graphic>
+                <wp14:sizeRelH relativeFrom="margin">
+                  <wp14:pctWidth>0</wp14:pctWidth>
+                </wp14:sizeRelH>
+                <wp14:sizeRelV relativeFrom="margin">
+                  <wp14:pctHeight>0</wp14:pctHeight>
+                </wp14:sizeRelV>
+              </wp:anchor>
+            </w:drawing>
+          </mc:Choice>
+          <mc:Fallback>
+            <w:pict>
+              <v:shape w14:anchorId="40A7E073" id="Connecteur droit avec flèche 28" o:spid="_x0000_s1026" type="#_x0000_t32" style="position:absolute;margin-left:417.65pt;margin-top:72.55pt;width:3.6pt;height:84.35pt;flip:x y;z-index:251711488;visibility:visible;mso-wrap-style:square;mso-width-percent:0;mso-height-percent:0;mso-wrap-distance-left:9pt;mso-wrap-distance-top:0;mso-wrap-distance-right:9pt;mso-wrap-distance-bottom:0;mso-position-horizontal:absolute;mso-position-horizontal-relative:text;mso-position-vertical:absolute;mso-position-vertical-relative:text;mso-width-percent:0;mso-height-percent:0;mso-width-relative:margin;mso-height-relative:margin" o:gfxdata="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" strokecolor="#4472c4 [3204]" strokeweight=".5pt">
+                <v:stroke endarrow="block" joinstyle="miter"/>
+              </v:shape>
+            </w:pict>
+          </mc:Fallback>
+        </mc:AlternateContent>
+      </w:r>
+      <w:r>
+        <w:rPr>
+          <w:noProof/>
+        </w:rPr>
+        <mc:AlternateContent>
+          <mc:Choice Requires="wps">
+            <w:drawing>
+              <wp:anchor distT="0" distB="0" distL="114300" distR="114300" simplePos="0" relativeHeight="251709440" behindDoc="0" locked="0" layoutInCell="1" allowOverlap="1" wp14:anchorId="6C3A91B0" wp14:editId="1DF3F35E">
+                <wp:simplePos x="0" y="0"/>
+                <wp:positionH relativeFrom="column">
+                  <wp:posOffset>3858953</wp:posOffset>
+                </wp:positionH>
+                <wp:positionV relativeFrom="paragraph">
+                  <wp:posOffset>1905749</wp:posOffset>
+                </wp:positionV>
+                <wp:extent cx="1075517" cy="371245"/>
+                <wp:effectExtent l="38100" t="38100" r="29845" b="29210"/>
+                <wp:wrapNone/>
+                <wp:docPr id="27" name="Connecteur droit avec flèche 27"/>
+                <wp:cNvGraphicFramePr/>
+                <a:graphic xmlns:a="http://schemas.openxmlformats.org/drawingml/2006/main">
+                  <a:graphicData uri="http://schemas.microsoft.com/office/word/2010/wordprocessingShape">
+                    <wps:wsp>
+                      <wps:cNvCnPr/>
+                      <wps:spPr>
+                        <a:xfrm flipH="1" flipV="1">
+                          <a:off x="0" y="0"/>
+                          <a:ext cx="1075517" cy="371245"/>
+                        </a:xfrm>
+                        <a:prstGeom prst="straightConnector1">
+                          <a:avLst/>
+                        </a:prstGeom>
+                        <a:ln>
+                          <a:tailEnd type="triangle"/>
+                        </a:ln>
+                      </wps:spPr>
+                      <wps:style>
+                        <a:lnRef idx="1">
+                          <a:schemeClr val="accent1"/>
+                        </a:lnRef>
+                        <a:fillRef idx="0">
+                          <a:schemeClr val="accent1"/>
+                        </a:fillRef>
+                        <a:effectRef idx="0">
+                          <a:schemeClr val="accent1"/>
+                        </a:effectRef>
+                        <a:fontRef idx="minor">
+                          <a:schemeClr val="tx1"/>
+                        </a:fontRef>
+                      </wps:style>
+                      <wps:bodyPr/>
+                    </wps:wsp>
+                  </a:graphicData>
+                </a:graphic>
+                <wp14:sizeRelH relativeFrom="margin">
+                  <wp14:pctWidth>0</wp14:pctWidth>
+                </wp14:sizeRelH>
+                <wp14:sizeRelV relativeFrom="margin">
+                  <wp14:pctHeight>0</wp14:pctHeight>
+                </wp14:sizeRelV>
+              </wp:anchor>
+            </w:drawing>
+          </mc:Choice>
+          <mc:Fallback>
+            <w:pict>
+              <v:shape w14:anchorId="06E83708" id="Connecteur droit avec flèche 27" o:spid="_x0000_s1026" type="#_x0000_t32" style="position:absolute;margin-left:303.85pt;margin-top:150.05pt;width:84.7pt;height:29.25pt;flip:x y;z-index:251709440;visibility:visible;mso-wrap-style:square;mso-width-percent:0;mso-height-percent:0;mso-wrap-distance-left:9pt;mso-wrap-distance-top:0;mso-wrap-distance-right:9pt;mso-wrap-distance-bottom:0;mso-position-horizontal:absolute;mso-position-horizontal-relative:text;mso-position-vertical:absolute;mso-position-vertical-relative:text;mso-width-percent:0;mso-height-percent:0;mso-width-relative:margin;mso-height-relative:margin" o:gfxdata="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" strokecolor="#4472c4 [3204]" strokeweight=".5pt">
+                <v:stroke endarrow="block" joinstyle="miter"/>
+              </v:shape>
+            </w:pict>
+          </mc:Fallback>
+        </mc:AlternateContent>
+      </w:r>
+      <w:r>
+        <w:rPr>
+          <w:noProof/>
+        </w:rPr>
+        <mc:AlternateContent>
+          <mc:Choice Requires="wps">
+            <w:drawing>
+              <wp:anchor distT="0" distB="0" distL="114300" distR="114300" simplePos="0" relativeHeight="251707392" behindDoc="0" locked="0" layoutInCell="1" allowOverlap="1" wp14:anchorId="6C3A91B0" wp14:editId="1DF3F35E">
+                <wp:simplePos x="0" y="0"/>
+                <wp:positionH relativeFrom="column">
+                  <wp:posOffset>5519131</wp:posOffset>
+                </wp:positionH>
+                <wp:positionV relativeFrom="paragraph">
+                  <wp:posOffset>921673</wp:posOffset>
+                </wp:positionV>
+                <wp:extent cx="45719" cy="1105939"/>
+                <wp:effectExtent l="76200" t="38100" r="50165" b="18415"/>
+                <wp:wrapNone/>
+                <wp:docPr id="26" name="Connecteur droit avec flèche 26"/>
+                <wp:cNvGraphicFramePr/>
+                <a:graphic xmlns:a="http://schemas.openxmlformats.org/drawingml/2006/main">
+                  <a:graphicData uri="http://schemas.microsoft.com/office/word/2010/wordprocessingShape">
+                    <wps:wsp>
+                      <wps:cNvCnPr/>
+                      <wps:spPr>
+                        <a:xfrm flipH="1" flipV="1">
+                          <a:off x="0" y="0"/>
+                          <a:ext cx="45719" cy="1105939"/>
+                        </a:xfrm>
+                        <a:prstGeom prst="straightConnector1">
+                          <a:avLst/>
+                        </a:prstGeom>
+                        <a:ln>
+                          <a:tailEnd type="triangle"/>
+                        </a:ln>
+                      </wps:spPr>
+                      <wps:style>
+                        <a:lnRef idx="1">
+                          <a:schemeClr val="accent1"/>
+                        </a:lnRef>
+                        <a:fillRef idx="0">
+                          <a:schemeClr val="accent1"/>
+                        </a:fillRef>
+                        <a:effectRef idx="0">
+                          <a:schemeClr val="accent1"/>
+                        </a:effectRef>
+                        <a:fontRef idx="minor">
+                          <a:schemeClr val="tx1"/>
+                        </a:fontRef>
+                      </wps:style>
+                      <wps:bodyPr/>
+                    </wps:wsp>
+                  </a:graphicData>
+                </a:graphic>
+                <wp14:sizeRelH relativeFrom="margin">
+                  <wp14:pctWidth>0</wp14:pctWidth>
+                </wp14:sizeRelH>
+                <wp14:sizeRelV relativeFrom="margin">
+                  <wp14:pctHeight>0</wp14:pctHeight>
+                </wp14:sizeRelV>
+              </wp:anchor>
+            </w:drawing>
+          </mc:Choice>
+          <mc:Fallback>
+            <w:pict>
+              <v:shape w14:anchorId="24CED45C" id="Connecteur droit avec flèche 26" o:spid="_x0000_s1026" type="#_x0000_t32" style="position:absolute;margin-left:434.6pt;margin-top:72.55pt;width:3.6pt;height:87.1pt;flip:x y;z-index:251707392;visibility:visible;mso-wrap-style:square;mso-width-percent:0;mso-height-percent:0;mso-wrap-distance-left:9pt;mso-wrap-distance-top:0;mso-wrap-distance-right:9pt;mso-wrap-distance-bottom:0;mso-position-horizontal:absolute;mso-position-horizontal-relative:text;mso-position-vertical:absolute;mso-position-vertical-relative:text;mso-width-percent:0;mso-height-percent:0;mso-width-relative:margin;mso-height-relative:margin" o:gfxdata="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" strokecolor="#4472c4 [3204]" strokeweight=".5pt">
+                <v:stroke endarrow="block" joinstyle="miter"/>
+              </v:shape>
+            </w:pict>
+          </mc:Fallback>
+        </mc:AlternateContent>
+      </w:r>
+      <w:r>
+        <w:rPr>
+          <w:noProof/>
+        </w:rPr>
+        <mc:AlternateContent>
+          <mc:Choice Requires="wps">
+            <w:drawing>
+              <wp:anchor distT="0" distB="0" distL="114300" distR="114300" simplePos="0" relativeHeight="251671552" behindDoc="0" locked="0" layoutInCell="1" allowOverlap="1" wp14:anchorId="703203D9" wp14:editId="49CA90A5">
+                <wp:simplePos x="0" y="0"/>
+                <wp:positionH relativeFrom="column">
+                  <wp:posOffset>4738659</wp:posOffset>
+                </wp:positionH>
+                <wp:positionV relativeFrom="paragraph">
+                  <wp:posOffset>436880</wp:posOffset>
+                </wp:positionV>
+                <wp:extent cx="1046019" cy="484910"/>
+                <wp:effectExtent l="0" t="0" r="20955" b="10795"/>
+                <wp:wrapNone/>
+                <wp:docPr id="7" name="Zone de texte 7"/>
+                <wp:cNvGraphicFramePr/>
+                <a:graphic xmlns:a="http://schemas.openxmlformats.org/drawingml/2006/main">
+                  <a:graphicData uri="http://schemas.microsoft.com/office/word/2010/wordprocessingShape">
+                    <wps:wsp>
+                      <wps:cNvSpPr txBox="1"/>
+                      <wps:spPr>
+                        <a:xfrm>
+                          <a:off x="0" y="0"/>
+                          <a:ext cx="1046019" cy="484910"/>
+                        </a:xfrm>
+                        <a:prstGeom prst="rect">
+                          <a:avLst/>
+                        </a:prstGeom>
+                        <a:solidFill>
+                          <a:schemeClr val="lt1"/>
+                        </a:solidFill>
+                        <a:ln w="6350">
+                          <a:solidFill>
+                            <a:prstClr val="black"/>
+                          </a:solidFill>
+                        </a:ln>
+                      </wps:spPr>
+                      <wps:txbx>
+                        <w:txbxContent>
+                          <w:p>
+                            <w:pPr>
+                              <w:jc w:val="center"/>
+                            </w:pPr>
+                            <w:r>
+                              <w:t>Link</w:t>
+                            </w:r>
+                          </w:p>
+                        </w:txbxContent>
+                      </wps:txbx>
+                      <wps:bodyPr rot="0" spcFirstLastPara="0" vertOverflow="overflow" horzOverflow="overflow" vert="horz" wrap="square" lIns="91440" tIns="45720" rIns="91440" bIns="45720" numCol="1" spcCol="0" rtlCol="0" fromWordArt="0" anchor="ctr" anchorCtr="0" forceAA="0" compatLnSpc="1">
+                        <a:prstTxWarp prst="textNoShape">
+                          <a:avLst/>
+                        </a:prstTxWarp>
+                        <a:noAutofit/>
+                      </wps:bodyPr>
+                    </wps:wsp>
+                  </a:graphicData>
+                </a:graphic>
+                <wp14:sizeRelH relativeFrom="margin">
+                  <wp14:pctWidth>0</wp14:pctWidth>
+                </wp14:sizeRelH>
+                <wp14:sizeRelV relativeFrom="margin">
+                  <wp14:pctHeight>0</wp14:pctHeight>
+                </wp14:sizeRelV>
+              </wp:anchor>
+            </w:drawing>
+          </mc:Choice>
+          <mc:Fallback>
+            <w:pict>
+              <v:shape w14:anchorId="703203D9" id="Zone de texte 7" o:spid="_x0000_s1028" type="#_x0000_t202" style="position:absolute;margin-left:373.1pt;margin-top:34.4pt;width:82.35pt;height:38.2pt;z-index:251671552;visibility:visible;mso-wrap-style:square;mso-width-percent:0;mso-height-percent:0;mso-wrap-distance-left:9pt;mso-wrap-distance-top:0;mso-wrap-distance-right:9pt;mso-wrap-distance-bottom:0;mso-position-horizontal:absolute;mso-position-horizontal-relative:text;mso-position-vertical:absolute;mso-position-vertical-relative:text;mso-width-percent:0;mso-height-percent:0;mso-width-relative:margin;mso-height-relative:margin;v-text-anchor:middle" o:gfxdata="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" fillcolor="white [3201]" strokeweight=".5pt">
+                <v:textbox>
+                  <w:txbxContent>
+                    <w:p>
+                      <w:pPr>
+                        <w:jc w:val="center"/>
+                      </w:pPr>
+                      <w:r>
+                        <w:t>Link</w:t>
+                      </w:r>
+                    </w:p>
+                  </w:txbxContent>
+                </v:textbox>
+              </v:shape>
+            </w:pict>
+          </mc:Fallback>
+        </mc:AlternateContent>
+      </w:r>
+      <w:r>
+        <w:rPr>
+          <w:noProof/>
+        </w:rPr>
+        <mc:AlternateContent>
+          <mc:Choice Requires="wps">
+            <w:drawing>
+              <wp:anchor distT="0" distB="0" distL="114300" distR="114300" simplePos="0" relativeHeight="251661312" behindDoc="0" locked="0" layoutInCell="1" allowOverlap="1" wp14:anchorId="703203D9" wp14:editId="49CA90A5">
+                <wp:simplePos x="0" y="0"/>
+                <wp:positionH relativeFrom="column">
+                  <wp:posOffset>1947314</wp:posOffset>
+                </wp:positionH>
+                <wp:positionV relativeFrom="paragraph">
+                  <wp:posOffset>5029950</wp:posOffset>
+                </wp:positionV>
+                <wp:extent cx="3283527" cy="705485"/>
+                <wp:effectExtent l="0" t="0" r="12700" b="18415"/>
+                <wp:wrapNone/>
+                <wp:docPr id="2" name="Zone de texte 2"/>
+                <wp:cNvGraphicFramePr/>
+                <a:graphic xmlns:a="http://schemas.openxmlformats.org/drawingml/2006/main">
+                  <a:graphicData uri="http://schemas.microsoft.com/office/word/2010/wordprocessingShape">
+                    <wps:wsp>
+                      <wps:cNvSpPr txBox="1"/>
+                      <wps:spPr>
+                        <a:xfrm>
+                          <a:off x="0" y="0"/>
+                          <a:ext cx="3283527" cy="705485"/>
+                        </a:xfrm>
+                        <a:prstGeom prst="rect">
+                          <a:avLst/>
+                        </a:prstGeom>
+                        <a:solidFill>
+                          <a:schemeClr val="lt1"/>
+                        </a:solidFill>
+                        <a:ln w="6350">
+                          <a:solidFill>
+                            <a:prstClr val="black"/>
+                          </a:solidFill>
+                        </a:ln>
+                      </wps:spPr>
+                      <wps:txbx>
+                        <w:txbxContent>
+                          <w:p>
+                            <w:pPr>
+                              <w:jc w:val="center"/>
+                            </w:pPr>
+                            <w:r>
+                              <w:t>Interval</w:t>
+                            </w:r>
+                          </w:p>
+                        </w:txbxContent>
+                      </wps:txbx>
+                      <wps:bodyPr rot="0" spcFirstLastPara="0" vertOverflow="overflow" horzOverflow="overflow" vert="horz" wrap="square" lIns="91440" tIns="45720" rIns="91440" bIns="45720" numCol="1" spcCol="0" rtlCol="0" fromWordArt="0" anchor="ctr" anchorCtr="0" forceAA="0" compatLnSpc="1">
+                        <a:prstTxWarp prst="textNoShape">
+                          <a:avLst/>
+                        </a:prstTxWarp>
+                        <a:noAutofit/>
+                      </wps:bodyPr>
+                    </wps:wsp>
+                  </a:graphicData>
+                </a:graphic>
+                <wp14:sizeRelH relativeFrom="margin">
+                  <wp14:pctWidth>0</wp14:pctWidth>
+                </wp14:sizeRelH>
+                <wp14:sizeRelV relativeFrom="margin">
+                  <wp14:pctHeight>0</wp14:pctHeight>
+                </wp14:sizeRelV>
+              </wp:anchor>
+            </w:drawing>
+          </mc:Choice>
+          <mc:Fallback>
+            <w:pict>
+              <v:shape w14:anchorId="703203D9" id="Zone de texte 2" o:spid="_x0000_s1029" type="#_x0000_t202" style="position:absolute;margin-left:153.35pt;margin-top:396.05pt;width:258.55pt;height:55.55pt;z-index:251661312;visibility:visible;mso-wrap-style:square;mso-width-percent:0;mso-height-percent:0;mso-wrap-distance-left:9pt;mso-wrap-distance-top:0;mso-wrap-distance-right:9pt;mso-wrap-distance-bottom:0;mso-position-horizontal:absolute;mso-position-horizontal-relative:text;mso-position-vertical:absolute;mso-position-vertical-relative:text;mso-width-percent:0;mso-height-percent:0;mso-width-relative:margin;mso-height-relative:margin;v-text-anchor:middle" o:gfxdata="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" fillcolor="white [3201]" strokeweight=".5pt">
+                <v:textbox>
+                  <w:txbxContent>
+                    <w:p>
+                      <w:pPr>
+                        <w:jc w:val="center"/>
+                      </w:pPr>
+                      <w:r>
+                        <w:t>Interval</w:t>
+                      </w:r>
+                    </w:p>
+                  </w:txbxContent>
+                </v:textbox>
+              </v:shape>
+            </w:pict>
+          </mc:Fallback>
+        </mc:AlternateContent>
+      </w:r>
+      <w:r>
+        <w:rPr>
+          <w:noProof/>
+        </w:rPr>
+        <mc:AlternateContent>
+          <mc:Choice Requires="wps">
+            <w:drawing>
+              <wp:anchor distT="0" distB="0" distL="114300" distR="114300" simplePos="0" relativeHeight="251703296" behindDoc="0" locked="0" layoutInCell="1" allowOverlap="1" wp14:anchorId="6C3A91B0" wp14:editId="1DF3F35E">
+                <wp:simplePos x="0" y="0"/>
+                <wp:positionH relativeFrom="column">
+                  <wp:posOffset>3195723</wp:posOffset>
+                </wp:positionH>
+                <wp:positionV relativeFrom="paragraph">
+                  <wp:posOffset>4288444</wp:posOffset>
+                </wp:positionV>
+                <wp:extent cx="47683" cy="717896"/>
+                <wp:effectExtent l="38100" t="38100" r="66675" b="25400"/>
+                <wp:wrapNone/>
+                <wp:docPr id="24" name="Connecteur droit avec flèche 24"/>
+                <wp:cNvGraphicFramePr/>
+                <a:graphic xmlns:a="http://schemas.openxmlformats.org/drawingml/2006/main">
+                  <a:graphicData uri="http://schemas.microsoft.com/office/word/2010/wordprocessingShape">
+                    <wps:wsp>
+                      <wps:cNvCnPr/>
+                      <wps:spPr>
+                        <a:xfrm flipV="1">
+                          <a:off x="0" y="0"/>
+                          <a:ext cx="47683" cy="717896"/>
+                        </a:xfrm>
+                        <a:prstGeom prst="straightConnector1">
+                          <a:avLst/>
+                        </a:prstGeom>
+                        <a:ln>
+                          <a:tailEnd type="triangle"/>
+                        </a:ln>
+                      </wps:spPr>
+                      <wps:style>
+                        <a:lnRef idx="1">
+                          <a:schemeClr val="accent1"/>
+                        </a:lnRef>
+                        <a:fillRef idx="0">
+                          <a:schemeClr val="accent1"/>
+                        </a:fillRef>
+                        <a:effectRef idx="0">
+                          <a:schemeClr val="accent1"/>
+                        </a:effectRef>
+                        <a:fontRef idx="minor">
+                          <a:schemeClr val="tx1"/>
+                        </a:fontRef>
+                      </wps:style>
+                      <wps:bodyPr/>
+                    </wps:wsp>
+                  </a:graphicData>
+                </a:graphic>
+                <wp14:sizeRelH relativeFrom="margin">
+                  <wp14:pctWidth>0</wp14:pctWidth>
+                </wp14:sizeRelH>
+                <wp14:sizeRelV relativeFrom="margin">
+                  <wp14:pctHeight>0</wp14:pctHeight>
+                </wp14:sizeRelV>
+              </wp:anchor>
+            </w:drawing>
+          </mc:Choice>
+          <mc:Fallback>
+            <w:pict>
+              <v:shape w14:anchorId="0A0EB995" id="Connecteur droit avec flèche 24" o:spid="_x0000_s1026" type="#_x0000_t32" style="position:absolute;margin-left:251.65pt;margin-top:337.65pt;width:3.75pt;height:56.55pt;flip:y;z-index:251703296;visibility:visible;mso-wrap-style:square;mso-width-percent:0;mso-height-percent:0;mso-wrap-distance-left:9pt;mso-wrap-distance-top:0;mso-wrap-distance-right:9pt;mso-wrap-distance-bottom:0;mso-position-horizontal:absolute;mso-position-horizontal-relative:text;mso-position-vertical:absolute;mso-position-vertical-relative:text;mso-width-percent:0;mso-height-percent:0;mso-width-relative:margin;mso-height-relative:margin" o:gfxdata="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" strokecolor="#4472c4 [3204]" strokeweight=".5pt">
+                <v:stroke endarrow="block" joinstyle="miter"/>
+              </v:shape>
+            </w:pict>
+          </mc:Fallback>
+        </mc:AlternateContent>
+      </w:r>
+      <w:r>
+        <w:rPr>
+          <w:noProof/>
+        </w:rPr>
+        <mc:AlternateContent>
+          <mc:Choice Requires="wps">
+            <w:drawing>
+              <wp:anchor distT="0" distB="0" distL="114300" distR="114300" simplePos="0" relativeHeight="251699200" behindDoc="0" locked="0" layoutInCell="1" allowOverlap="1" wp14:anchorId="6C3A91B0" wp14:editId="1DF3F35E">
+                <wp:simplePos x="0" y="0"/>
+                <wp:positionH relativeFrom="column">
+                  <wp:posOffset>1947313</wp:posOffset>
+                </wp:positionH>
+                <wp:positionV relativeFrom="paragraph">
+                  <wp:posOffset>224154</wp:posOffset>
+                </wp:positionV>
+                <wp:extent cx="56919" cy="4802967"/>
+                <wp:effectExtent l="76200" t="38100" r="38735" b="17145"/>
+                <wp:wrapNone/>
+                <wp:docPr id="22" name="Connecteur droit avec flèche 22"/>
+                <wp:cNvGraphicFramePr/>
+                <a:graphic xmlns:a="http://schemas.openxmlformats.org/drawingml/2006/main">
+                  <a:graphicData uri="http://schemas.microsoft.com/office/word/2010/wordprocessingShape">
+                    <wps:wsp>
+                      <wps:cNvCnPr/>
+                      <wps:spPr>
+                        <a:xfrm flipH="1" flipV="1">
+                          <a:off x="0" y="0"/>
+                          <a:ext cx="56919" cy="4802967"/>
+                        </a:xfrm>
+                        <a:prstGeom prst="straightConnector1">
+                          <a:avLst/>
+                        </a:prstGeom>
+                        <a:ln>
+                          <a:tailEnd type="triangle"/>
+                        </a:ln>
+                      </wps:spPr>
+                      <wps:style>
+                        <a:lnRef idx="1">
+                          <a:schemeClr val="accent1"/>
+                        </a:lnRef>
+                        <a:fillRef idx="0">
+                          <a:schemeClr val="accent1"/>
+                        </a:fillRef>
+                        <a:effectRef idx="0">
+                          <a:schemeClr val="accent1"/>
+                        </a:effectRef>
+                        <a:fontRef idx="minor">
+                          <a:schemeClr val="tx1"/>
+                        </a:fontRef>
+                      </wps:style>
+                      <wps:bodyPr/>
+                    </wps:wsp>
+                  </a:graphicData>
+                </a:graphic>
+                <wp14:sizeRelH relativeFrom="margin">
+                  <wp14:pctWidth>0</wp14:pctWidth>
+                </wp14:sizeRelH>
+                <wp14:sizeRelV relativeFrom="margin">
+                  <wp14:pctHeight>0</wp14:pctHeight>
+                </wp14:sizeRelV>
+              </wp:anchor>
+            </w:drawing>
+          </mc:Choice>
+          <mc:Fallback>
+            <w:pict>
+              <v:shape w14:anchorId="5A88039B" id="Connecteur droit avec flèche 22" o:spid="_x0000_s1026" type="#_x0000_t32" style="position:absolute;margin-left:153.35pt;margin-top:17.65pt;width:4.5pt;height:378.2pt;flip:x y;z-index:251699200;visibility:visible;mso-wrap-style:square;mso-width-percent:0;mso-height-percent:0;mso-wrap-distance-left:9pt;mso-wrap-distance-top:0;mso-wrap-distance-right:9pt;mso-wrap-distance-bottom:0;mso-position-horizontal:absolute;mso-position-horizontal-relative:text;mso-position-vertical:absolute;mso-position-vertical-relative:text;mso-width-percent:0;mso-height-percent:0;mso-width-relative:margin;mso-height-relative:margin" o:gfxdata="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" strokecolor="#4472c4 [3204]" strokeweight=".5pt">
+                <v:stroke endarrow="block" joinstyle="miter"/>
+              </v:shape>
+            </w:pict>
+          </mc:Fallback>
+        </mc:AlternateContent>
+      </w:r>
+      <w:r>
+        <w:rPr>
+          <w:noProof/>
+        </w:rPr>
+        <mc:AlternateContent>
+          <mc:Choice Requires="wps">
+            <w:drawing>
+              <wp:anchor distT="0" distB="0" distL="114300" distR="114300" simplePos="0" relativeHeight="251697152" behindDoc="0" locked="0" layoutInCell="1" allowOverlap="1" wp14:anchorId="6C3A91B0" wp14:editId="1DF3F35E">
+                <wp:simplePos x="0" y="0"/>
+                <wp:positionH relativeFrom="column">
+                  <wp:posOffset>3197686</wp:posOffset>
+                </wp:positionH>
+                <wp:positionV relativeFrom="paragraph">
+                  <wp:posOffset>3519631</wp:posOffset>
+                </wp:positionV>
+                <wp:extent cx="46297" cy="422563"/>
+                <wp:effectExtent l="38100" t="38100" r="49530" b="15875"/>
+                <wp:wrapNone/>
+                <wp:docPr id="21" name="Connecteur droit avec flèche 21"/>
+                <wp:cNvGraphicFramePr/>
+                <a:graphic xmlns:a="http://schemas.openxmlformats.org/drawingml/2006/main">
+                  <a:graphicData uri="http://schemas.microsoft.com/office/word/2010/wordprocessingShape">
+                    <wps:wsp>
+                      <wps:cNvCnPr/>
+                      <wps:spPr>
+                        <a:xfrm flipH="1" flipV="1">
+                          <a:off x="0" y="0"/>
+                          <a:ext cx="46297" cy="422563"/>
+                        </a:xfrm>
+                        <a:prstGeom prst="straightConnector1">
+                          <a:avLst/>
+                        </a:prstGeom>
+                        <a:ln>
+                          <a:tailEnd type="triangle"/>
+                        </a:ln>
+                      </wps:spPr>
+                      <wps:style>
+                        <a:lnRef idx="1">
+                          <a:schemeClr val="accent1"/>
+                        </a:lnRef>
+                        <a:fillRef idx="0">
+                          <a:schemeClr val="accent1"/>
+                        </a:fillRef>
+                        <a:effectRef idx="0">
+                          <a:schemeClr val="accent1"/>
+                        </a:effectRef>
+                        <a:fontRef idx="minor">
+                          <a:schemeClr val="tx1"/>
+                        </a:fontRef>
+                      </wps:style>
+                      <wps:bodyPr/>
+                    </wps:wsp>
+                  </a:graphicData>
+                </a:graphic>
+                <wp14:sizeRelH relativeFrom="margin">
+                  <wp14:pctWidth>0</wp14:pctWidth>
+                </wp14:sizeRelH>
+                <wp14:sizeRelV relativeFrom="margin">
+                  <wp14:pctHeight>0</wp14:pctHeight>
+                </wp14:sizeRelV>
+              </wp:anchor>
+            </w:drawing>
+          </mc:Choice>
+          <mc:Fallback>
+            <w:pict>
+              <v:shape w14:anchorId="48CEA4EF" id="Connecteur droit avec flèche 21" o:spid="_x0000_s1026" type="#_x0000_t32" style="position:absolute;margin-left:251.8pt;margin-top:277.15pt;width:3.65pt;height:33.25pt;flip:x y;z-index:251697152;visibility:visible;mso-wrap-style:square;mso-width-percent:0;mso-height-percent:0;mso-wrap-distance-left:9pt;mso-wrap-distance-top:0;mso-wrap-distance-right:9pt;mso-wrap-distance-bottom:0;mso-position-horizontal:absolute;mso-position-horizontal-relative:text;mso-position-vertical:absolute;mso-position-vertical-relative:text;mso-width-percent:0;mso-height-percent:0;mso-width-relative:margin;mso-height-relative:margin" o:gfxdata="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" strokecolor="#4472c4 [3204]" strokeweight=".5pt">
+                <v:stroke endarrow="block" joinstyle="miter"/>
+              </v:shape>
+            </w:pict>
+          </mc:Fallback>
+        </mc:AlternateContent>
+      </w:r>
+      <w:r>
+        <w:rPr>
+          <w:noProof/>
+        </w:rPr>
+        <mc:AlternateContent>
+          <mc:Choice Requires="wps">
+            <w:drawing>
+              <wp:anchor distT="0" distB="0" distL="114300" distR="114300" simplePos="0" relativeHeight="251679744" behindDoc="0" locked="0" layoutInCell="1" allowOverlap="1" wp14:anchorId="703203D9" wp14:editId="49CA90A5">
+                <wp:simplePos x="0" y="0"/>
+                <wp:positionH relativeFrom="column">
+                  <wp:posOffset>2676410</wp:posOffset>
+                </wp:positionH>
+                <wp:positionV relativeFrom="paragraph">
+                  <wp:posOffset>3941445</wp:posOffset>
+                </wp:positionV>
+                <wp:extent cx="1184564" cy="346364"/>
+                <wp:effectExtent l="0" t="0" r="15875" b="15875"/>
+                <wp:wrapNone/>
+                <wp:docPr id="11" name="Zone de texte 11"/>
+                <wp:cNvGraphicFramePr/>
+                <a:graphic xmlns:a="http://schemas.openxmlformats.org/drawingml/2006/main">
+                  <a:graphicData uri="http://schemas.microsoft.com/office/word/2010/wordprocessingShape">
+                    <wps:wsp>
+                      <wps:cNvSpPr txBox="1"/>
+                      <wps:spPr>
+                        <a:xfrm>
+                          <a:off x="0" y="0"/>
+                          <a:ext cx="1184564" cy="346364"/>
+                        </a:xfrm>
+                        <a:prstGeom prst="rect">
+                          <a:avLst/>
+                        </a:prstGeom>
+                        <a:solidFill>
+                          <a:schemeClr val="lt1"/>
+                        </a:solidFill>
+                        <a:ln w="6350">
+                          <a:solidFill>
+                            <a:prstClr val="black"/>
+                          </a:solidFill>
+                        </a:ln>
+                      </wps:spPr>
+                      <wps:txbx>
+                        <w:txbxContent>
+                          <w:p>
+                            <w:pPr>
+                              <w:jc w:val="center"/>
+                            </w:pPr>
+                            <w:r>
+                              <w:t>IntervalList</w:t>
+                            </w:r>
+                          </w:p>
+                        </w:txbxContent>
+                      </wps:txbx>
+                      <wps:bodyPr rot="0" spcFirstLastPara="0" vertOverflow="overflow" horzOverflow="overflow" vert="horz" wrap="square" lIns="91440" tIns="45720" rIns="91440" bIns="45720" numCol="1" spcCol="0" rtlCol="0" fromWordArt="0" anchor="ctr" anchorCtr="0" forceAA="0" compatLnSpc="1">
+                        <a:prstTxWarp prst="textNoShape">
+                          <a:avLst/>
+                        </a:prstTxWarp>
+                        <a:noAutofit/>
+                      </wps:bodyPr>
+                    </wps:wsp>
+                  </a:graphicData>
+                </a:graphic>
+                <wp14:sizeRelH relativeFrom="margin">
+                  <wp14:pctWidth>0</wp14:pctWidth>
+                </wp14:sizeRelH>
+                <wp14:sizeRelV relativeFrom="margin">
+                  <wp14:pctHeight>0</wp14:pctHeight>
+                </wp14:sizeRelV>
+              </wp:anchor>
+            </w:drawing>
+          </mc:Choice>
+          <mc:Fallback>
+            <w:pict>
+              <v:shape w14:anchorId="703203D9" id="Zone de texte 11" o:spid="_x0000_s1030" type="#_x0000_t202" style="position:absolute;margin-left:210.75pt;margin-top:310.35pt;width:93.25pt;height:27.25pt;z-index:251679744;visibility:visible;mso-wrap-style:square;mso-width-percent:0;mso-height-percent:0;mso-wrap-distance-left:9pt;mso-wrap-distance-top:0;mso-wrap-distance-right:9pt;mso-wrap-distance-bottom:0;mso-position-horizontal:absolute;mso-position-horizontal-relative:text;mso-position-vertical:absolute;mso-position-vertical-relative:text;mso-width-percent:0;mso-height-percent:0;mso-width-relative:margin;mso-height-relative:margin;v-text-anchor:middle" o:gfxdata="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" fillcolor="white [3201]" strokeweight=".5pt">
+                <v:textbox>
+                  <w:txbxContent>
+                    <w:p>
+                      <w:pPr>
+                        <w:jc w:val="center"/>
+                      </w:pPr>
+                      <w:r>
+                        <w:t>IntervalList</w:t>
+                      </w:r>
+                    </w:p>
+                  </w:txbxContent>
+                </v:textbox>
+              </v:shape>
+            </w:pict>
+          </mc:Fallback>
+        </mc:AlternateContent>
+      </w:r>
+      <w:r>
+        <w:rPr>
+          <w:noProof/>
+        </w:rPr>
+        <mc:AlternateContent>
+          <mc:Choice Requires="wps">
+            <w:drawing>
+              <wp:anchor distT="0" distB="0" distL="114300" distR="114300" simplePos="0" relativeHeight="251695104" behindDoc="0" locked="0" layoutInCell="1" allowOverlap="1" wp14:anchorId="6C3A91B0" wp14:editId="1DF3F35E">
+                <wp:simplePos x="0" y="0"/>
+                <wp:positionH relativeFrom="column">
+                  <wp:posOffset>3197628</wp:posOffset>
+                </wp:positionH>
+                <wp:positionV relativeFrom="paragraph">
+                  <wp:posOffset>2903162</wp:posOffset>
+                </wp:positionV>
+                <wp:extent cx="45719" cy="179878"/>
+                <wp:effectExtent l="38100" t="38100" r="50165" b="29845"/>
+                <wp:wrapNone/>
+                <wp:docPr id="20" name="Connecteur droit avec flèche 20"/>
+                <wp:cNvGraphicFramePr/>
+                <a:graphic xmlns:a="http://schemas.openxmlformats.org/drawingml/2006/main">
+                  <a:graphicData uri="http://schemas.microsoft.com/office/word/2010/wordprocessingShape">
+                    <wps:wsp>
+                      <wps:cNvCnPr/>
+                      <wps:spPr>
+                        <a:xfrm flipV="1">
+                          <a:off x="0" y="0"/>
+                          <a:ext cx="45719" cy="179878"/>
+                        </a:xfrm>
+                        <a:prstGeom prst="straightConnector1">
+                          <a:avLst/>
+                        </a:prstGeom>
+                        <a:ln>
+                          <a:tailEnd type="triangle"/>
+                        </a:ln>
+                      </wps:spPr>
+                      <wps:style>
+                        <a:lnRef idx="1">
+                          <a:schemeClr val="accent1"/>
+                        </a:lnRef>
+                        <a:fillRef idx="0">
+                          <a:schemeClr val="accent1"/>
+                        </a:fillRef>
+                        <a:effectRef idx="0">
+                          <a:schemeClr val="accent1"/>
+                        </a:effectRef>
+                        <a:fontRef idx="minor">
+                          <a:schemeClr val="tx1"/>
+                        </a:fontRef>
+                      </wps:style>
+                      <wps:bodyPr/>
+                    </wps:wsp>
+                  </a:graphicData>
+                </a:graphic>
+                <wp14:sizeRelH relativeFrom="margin">
+                  <wp14:pctWidth>0</wp14:pctWidth>
+                </wp14:sizeRelH>
+                <wp14:sizeRelV relativeFrom="margin">
+                  <wp14:pctHeight>0</wp14:pctHeight>
+                </wp14:sizeRelV>
+              </wp:anchor>
+            </w:drawing>
+          </mc:Choice>
+          <mc:Fallback>
+            <w:pict>
+              <v:shape w14:anchorId="68BB1057" id="Connecteur droit avec flèche 20" o:spid="_x0000_s1026" type="#_x0000_t32" style="position:absolute;margin-left:251.8pt;margin-top:228.6pt;width:3.6pt;height:14.15pt;flip:y;z-index:251695104;visibility:visible;mso-wrap-style:square;mso-width-percent:0;mso-height-percent:0;mso-wrap-distance-left:9pt;mso-wrap-distance-top:0;mso-wrap-distance-right:9pt;mso-wrap-distance-bottom:0;mso-position-horizontal:absolute;mso-position-horizontal-relative:text;mso-position-vertical:absolute;mso-position-vertical-relative:text;mso-width-percent:0;mso-height-percent:0;mso-width-relative:margin;mso-height-relative:margin" o:gfxdata="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" strokecolor="#4472c4 [3204]" strokeweight=".5pt">
+                <v:stroke endarrow="block" joinstyle="miter"/>
+              </v:shape>
+            </w:pict>
+          </mc:Fallback>
+        </mc:AlternateContent>
+      </w:r>
+      <w:r>
+        <w:rPr>
+          <w:noProof/>
+        </w:rPr>
+        <mc:AlternateContent>
+          <mc:Choice Requires="wps">
+            <w:drawing>
+              <wp:anchor distT="0" distB="0" distL="114300" distR="114300" simplePos="0" relativeHeight="251693056" behindDoc="0" locked="0" layoutInCell="1" allowOverlap="1" wp14:anchorId="6C3A91B0" wp14:editId="1DF3F35E">
+                <wp:simplePos x="0" y="0"/>
+                <wp:positionH relativeFrom="column">
+                  <wp:posOffset>3198264</wp:posOffset>
+                </wp:positionH>
+                <wp:positionV relativeFrom="paragraph">
+                  <wp:posOffset>2154786</wp:posOffset>
+                </wp:positionV>
+                <wp:extent cx="45719" cy="228484"/>
+                <wp:effectExtent l="57150" t="38100" r="50165" b="19685"/>
+                <wp:wrapNone/>
+                <wp:docPr id="19" name="Connecteur droit avec flèche 19"/>
+                <wp:cNvGraphicFramePr/>
+                <a:graphic xmlns:a="http://schemas.openxmlformats.org/drawingml/2006/main">
+                  <a:graphicData uri="http://schemas.microsoft.com/office/word/2010/wordprocessingShape">
+                    <wps:wsp>
+                      <wps:cNvCnPr/>
+                      <wps:spPr>
+                        <a:xfrm flipH="1" flipV="1">
+                          <a:off x="0" y="0"/>
+                          <a:ext cx="45719" cy="228484"/>
+                        </a:xfrm>
+                        <a:prstGeom prst="straightConnector1">
+                          <a:avLst/>
+                        </a:prstGeom>
+                        <a:ln>
+                          <a:tailEnd type="triangle"/>
+                        </a:ln>
+                      </wps:spPr>
+                      <wps:style>
+                        <a:lnRef idx="1">
+                          <a:schemeClr val="accent1"/>
+                        </a:lnRef>
+                        <a:fillRef idx="0">
+                          <a:schemeClr val="accent1"/>
+                        </a:fillRef>
+                        <a:effectRef idx="0">
+                          <a:schemeClr val="accent1"/>
+                        </a:effectRef>
+                        <a:fontRef idx="minor">
+                          <a:schemeClr val="tx1"/>
+                        </a:fontRef>
+                      </wps:style>
+                      <wps:bodyPr/>
+                    </wps:wsp>
+                  </a:graphicData>
+                </a:graphic>
+                <wp14:sizeRelH relativeFrom="margin">
+                  <wp14:pctWidth>0</wp14:pctWidth>
+                </wp14:sizeRelH>
+                <wp14:sizeRelV relativeFrom="margin">
+                  <wp14:pctHeight>0</wp14:pctHeight>
+                </wp14:sizeRelV>
+              </wp:anchor>
+            </w:drawing>
+          </mc:Choice>
+          <mc:Fallback>
+            <w:pict>
+              <v:shape w14:anchorId="4A4812EA" id="Connecteur droit avec flèche 19" o:spid="_x0000_s1026" type="#_x0000_t32" style="position:absolute;margin-left:251.85pt;margin-top:169.65pt;width:3.6pt;height:18pt;flip:x y;z-index:251693056;visibility:visible;mso-wrap-style:square;mso-width-percent:0;mso-height-percent:0;mso-wrap-distance-left:9pt;mso-wrap-distance-top:0;mso-wrap-distance-right:9pt;mso-wrap-distance-bottom:0;mso-position-horizontal:absolute;mso-position-horizontal-relative:text;mso-position-vertical:absolute;mso-position-vertical-relative:text;mso-width-percent:0;mso-height-percent:0;mso-width-relative:margin;mso-height-relative:margin" o:gfxdata="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" strokecolor="#4472c4 [3204]" strokeweight=".5pt">
+                <v:stroke endarrow="block" joinstyle="miter"/>
+              </v:shape>
+            </w:pict>
+          </mc:Fallback>
+        </mc:AlternateContent>
+      </w:r>
+      <w:r>
+        <w:rPr>
+          <w:noProof/>
+        </w:rPr>
+        <mc:AlternateContent>
+          <mc:Choice Requires="wps">
+            <w:drawing>
+              <wp:anchor distT="0" distB="0" distL="114300" distR="114300" simplePos="0" relativeHeight="251691008" behindDoc="0" locked="0" layoutInCell="1" allowOverlap="1" wp14:anchorId="6C3A91B0" wp14:editId="1DF3F35E">
+                <wp:simplePos x="0" y="0"/>
+                <wp:positionH relativeFrom="column">
+                  <wp:posOffset>3129454</wp:posOffset>
+                </wp:positionH>
+                <wp:positionV relativeFrom="paragraph">
+                  <wp:posOffset>1458940</wp:posOffset>
+                </wp:positionV>
+                <wp:extent cx="45719" cy="204355"/>
+                <wp:effectExtent l="38100" t="38100" r="50165" b="24765"/>
+                <wp:wrapNone/>
+                <wp:docPr id="18" name="Connecteur droit avec flèche 18"/>
+                <wp:cNvGraphicFramePr/>
+                <a:graphic xmlns:a="http://schemas.openxmlformats.org/drawingml/2006/main">
+                  <a:graphicData uri="http://schemas.microsoft.com/office/word/2010/wordprocessingShape">
+                    <wps:wsp>
+                      <wps:cNvCnPr/>
+                      <wps:spPr>
+                        <a:xfrm flipV="1">
+                          <a:off x="0" y="0"/>
+                          <a:ext cx="45719" cy="204355"/>
+                        </a:xfrm>
+                        <a:prstGeom prst="straightConnector1">
+                          <a:avLst/>
+                        </a:prstGeom>
+                        <a:ln>
+                          <a:tailEnd type="triangle"/>
+                        </a:ln>
+                      </wps:spPr>
+                      <wps:style>
+                        <a:lnRef idx="1">
+                          <a:schemeClr val="accent1"/>
+                        </a:lnRef>
+                        <a:fillRef idx="0">
+                          <a:schemeClr val="accent1"/>
+                        </a:fillRef>
+                        <a:effectRef idx="0">
+                          <a:schemeClr val="accent1"/>
+                        </a:effectRef>
+                        <a:fontRef idx="minor">
+                          <a:schemeClr val="tx1"/>
+                        </a:fontRef>
+                      </wps:style>
+                      <wps:bodyPr/>
+                    </wps:wsp>
+                  </a:graphicData>
+                </a:graphic>
+                <wp14:sizeRelH relativeFrom="margin">
+                  <wp14:pctWidth>0</wp14:pctWidth>
+                </wp14:sizeRelH>
+                <wp14:sizeRelV relativeFrom="margin">
+                  <wp14:pctHeight>0</wp14:pctHeight>
+                </wp14:sizeRelV>
+              </wp:anchor>
+            </w:drawing>
+          </mc:Choice>
+          <mc:Fallback>
+            <w:pict>
+              <v:shape w14:anchorId="73DBD9E7" id="Connecteur droit avec flèche 18" o:spid="_x0000_s1026" type="#_x0000_t32" style="position:absolute;margin-left:246.4pt;margin-top:114.9pt;width:3.6pt;height:16.1pt;flip:y;z-index:251691008;visibility:visible;mso-wrap-style:square;mso-width-percent:0;mso-height-percent:0;mso-wrap-distance-left:9pt;mso-wrap-distance-top:0;mso-wrap-distance-right:9pt;mso-wrap-distance-bottom:0;mso-position-horizontal:absolute;mso-position-horizontal-relative:text;mso-position-vertical:absolute;mso-position-vertical-relative:text;mso-width-percent:0;mso-height-percent:0;mso-width-relative:margin;mso-height-relative:margin" o:gfxdata="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" strokecolor="#4472c4 [3204]" strokeweight=".5pt">
+                <v:stroke endarrow="block" joinstyle="miter"/>
+              </v:shape>
+            </w:pict>
+          </mc:Fallback>
+        </mc:AlternateContent>
+      </w:r>
+      <w:r>
+        <w:rPr>
+          <w:noProof/>
+        </w:rPr>
+        <mc:AlternateContent>
+          <mc:Choice Requires="wps">
+            <w:drawing>
+              <wp:anchor distT="0" distB="0" distL="114300" distR="114300" simplePos="0" relativeHeight="251688960" behindDoc="0" locked="0" layoutInCell="1" allowOverlap="1" wp14:anchorId="6C3A91B0" wp14:editId="1DF3F35E">
+                <wp:simplePos x="0" y="0"/>
+                <wp:positionH relativeFrom="column">
+                  <wp:posOffset>251864</wp:posOffset>
+                </wp:positionH>
+                <wp:positionV relativeFrom="paragraph">
+                  <wp:posOffset>1495944</wp:posOffset>
+                </wp:positionV>
+                <wp:extent cx="116032" cy="333605"/>
+                <wp:effectExtent l="0" t="38100" r="55880" b="28575"/>
+                <wp:wrapNone/>
+                <wp:docPr id="17" name="Connecteur droit avec flèche 17"/>
+                <wp:cNvGraphicFramePr/>
+                <a:graphic xmlns:a="http://schemas.openxmlformats.org/drawingml/2006/main">
+                  <a:graphicData uri="http://schemas.microsoft.com/office/word/2010/wordprocessingShape">
+                    <wps:wsp>
+                      <wps:cNvCnPr/>
+                      <wps:spPr>
+                        <a:xfrm flipV="1">
+                          <a:off x="0" y="0"/>
+                          <a:ext cx="116032" cy="333605"/>
+                        </a:xfrm>
+                        <a:prstGeom prst="straightConnector1">
+                          <a:avLst/>
+                        </a:prstGeom>
+                        <a:ln>
+                          <a:tailEnd type="triangle"/>
+                        </a:ln>
+                      </wps:spPr>
+                      <wps:style>
+                        <a:lnRef idx="1">
+                          <a:schemeClr val="accent1"/>
+                        </a:lnRef>
+                        <a:fillRef idx="0">
+                          <a:schemeClr val="accent1"/>
+                        </a:fillRef>
+                        <a:effectRef idx="0">
+                          <a:schemeClr val="accent1"/>
+                        </a:effectRef>
+                        <a:fontRef idx="minor">
+                          <a:schemeClr val="tx1"/>
+                        </a:fontRef>
+                      </wps:style>
+                      <wps:bodyPr/>
+                    </wps:wsp>
+                  </a:graphicData>
+                </a:graphic>
+                <wp14:sizeRelH relativeFrom="margin">
+                  <wp14:pctWidth>0</wp14:pctWidth>
+                </wp14:sizeRelH>
+                <wp14:sizeRelV relativeFrom="margin">
+                  <wp14:pctHeight>0</wp14:pctHeight>
+                </wp14:sizeRelV>
+              </wp:anchor>
+            </w:drawing>
+          </mc:Choice>
+          <mc:Fallback>
+            <w:pict>
+              <v:shape w14:anchorId="1FA03474" id="Connecteur droit avec flèche 17" o:spid="_x0000_s1026" type="#_x0000_t32" style="position:absolute;margin-left:19.85pt;margin-top:117.8pt;width:9.15pt;height:26.25pt;flip:y;z-index:251688960;visibility:visible;mso-wrap-style:square;mso-width-percent:0;mso-height-percent:0;mso-wrap-distance-left:9pt;mso-wrap-distance-top:0;mso-wrap-distance-right:9pt;mso-wrap-distance-bottom:0;mso-position-horizontal:absolute;mso-position-horizontal-relative:text;mso-position-vertical:absolute;mso-position-vertical-relative:text;mso-width-percent:0;mso-height-percent:0;mso-width-relative:margin;mso-height-relative:margin" o:gfxdata="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" strokecolor="#4472c4 [3204]" strokeweight=".5pt">
+                <v:stroke endarrow="block" joinstyle="miter"/>
+              </v:shape>
+            </w:pict>
+          </mc:Fallback>
+        </mc:AlternateContent>
+      </w:r>
+      <w:r>
+        <w:rPr>
+          <w:noProof/>
+        </w:rPr>
+        <mc:AlternateContent>
+          <mc:Choice Requires="wps">
+            <w:drawing>
+              <wp:anchor distT="0" distB="0" distL="114300" distR="114300" simplePos="0" relativeHeight="251684864" behindDoc="0" locked="0" layoutInCell="1" allowOverlap="1" wp14:anchorId="6C3A91B0" wp14:editId="1DF3F35E">
+                <wp:simplePos x="0" y="0"/>
+                <wp:positionH relativeFrom="column">
+                  <wp:posOffset>500783</wp:posOffset>
+                </wp:positionH>
+                <wp:positionV relativeFrom="paragraph">
+                  <wp:posOffset>97731</wp:posOffset>
+                </wp:positionV>
+                <wp:extent cx="1384185" cy="692323"/>
+                <wp:effectExtent l="0" t="38100" r="64135" b="31750"/>
+                <wp:wrapNone/>
+                <wp:docPr id="15" name="Connecteur droit avec flèche 15"/>
+                <wp:cNvGraphicFramePr/>
+                <a:graphic xmlns:a="http://schemas.openxmlformats.org/drawingml/2006/main">
+                  <a:graphicData uri="http://schemas.microsoft.com/office/word/2010/wordprocessingShape">
+                    <wps:wsp>
+                      <wps:cNvCnPr/>
+                      <wps:spPr>
+                        <a:xfrm flipV="1">
+                          <a:off x="0" y="0"/>
+                          <a:ext cx="1384185" cy="692323"/>
+                        </a:xfrm>
+                        <a:prstGeom prst="straightConnector1">
+                          <a:avLst/>
+                        </a:prstGeom>
+                        <a:ln>
+                          <a:tailEnd type="triangle"/>
+                        </a:ln>
+                      </wps:spPr>
+                      <wps:style>
+                        <a:lnRef idx="1">
+                          <a:schemeClr val="accent1"/>
+                        </a:lnRef>
+                        <a:fillRef idx="0">
+                          <a:schemeClr val="accent1"/>
+                        </a:fillRef>
+                        <a:effectRef idx="0">
+                          <a:schemeClr val="accent1"/>
+                        </a:effectRef>
+                        <a:fontRef idx="minor">
+                          <a:schemeClr val="tx1"/>
+                        </a:fontRef>
+                      </wps:style>
+                      <wps:bodyPr/>
+                    </wps:wsp>
+                  </a:graphicData>
+                </a:graphic>
+                <wp14:sizeRelH relativeFrom="margin">
+                  <wp14:pctWidth>0</wp14:pctWidth>
+                </wp14:sizeRelH>
+                <wp14:sizeRelV relativeFrom="margin">
+                  <wp14:pctHeight>0</wp14:pctHeight>
+                </wp14:sizeRelV>
+              </wp:anchor>
+            </w:drawing>
+          </mc:Choice>
+          <mc:Fallback>
+            <w:pict>
+              <v:shape w14:anchorId="67BC382C" id="Connecteur droit avec flèche 15" o:spid="_x0000_s1026" type="#_x0000_t32" style="position:absolute;margin-left:39.45pt;margin-top:7.7pt;width:109pt;height:54.5pt;flip:y;z-index:251684864;visibility:visible;mso-wrap-style:square;mso-width-percent:0;mso-height-percent:0;mso-wrap-distance-left:9pt;mso-wrap-distance-top:0;mso-wrap-distance-right:9pt;mso-wrap-distance-bottom:0;mso-position-horizontal:absolute;mso-position-horizontal-relative:text;mso-position-vertical:absolute;mso-position-vertical-relative:text;mso-width-percent:0;mso-height-percent:0;mso-width-relative:margin;mso-height-relative:margin" o:gfxdata="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" strokecolor="#4472c4 [3204]" strokeweight=".5pt">
+                <v:stroke endarrow="block" joinstyle="miter"/>
+              </v:shape>
+            </w:pict>
+          </mc:Fallback>
+        </mc:AlternateContent>
+      </w:r>
       <w:r>
         <w:rPr>
           <w:noProof/>
@@ -64,11 +1687,7 @@
           </mc:Choice>
           <mc:Fallback>
             <w:pict>
-              <v:shapetype w14:anchorId="33BB5E10" id="_x0000_t32" coordsize="21600,21600" o:spt="32" o:oned="t" path="m,l21600,21600e" filled="f">
-                <v:path arrowok="t" fillok="f" o:connecttype="none"/>
-                <o:lock v:ext="edit" shapetype="t"/>
-              </v:shapetype>
-              <v:shape id="Connecteur droit avec flèche 14" o:spid="_x0000_s1026" type="#_x0000_t32" style="position:absolute;margin-left:224.25pt;margin-top:17.45pt;width:9.8pt;height:42.1pt;flip:x y;z-index:251682816;visibility:visible;mso-wrap-style:square;mso-wrap-distance-left:9pt;mso-wrap-distance-top:0;mso-wrap-distance-right:9pt;mso-wrap-distance-bottom:0;mso-position-horizontal:absolute;mso-position-horizontal-relative:text;mso-position-vertical:absolute;mso-position-vertical-relative:text" o:gfxdata="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" strokecolor="#4472c4 [3204]" strokeweight=".5pt">
+              <v:shape w14:anchorId="6E8682D4" id="Connecteur droit avec flèche 14" o:spid="_x0000_s1026" type="#_x0000_t32" style="position:absolute;margin-left:224.25pt;margin-top:17.45pt;width:9.8pt;height:42.1pt;flip:x y;z-index:251682816;visibility:visible;mso-wrap-style:square;mso-wrap-distance-left:9pt;mso-wrap-distance-top:0;mso-wrap-distance-right:9pt;mso-wrap-distance-bottom:0;mso-position-horizontal:absolute;mso-position-horizontal-relative:text;mso-position-vertical:absolute;mso-position-vertical-relative:text" o:gfxdata="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" strokecolor="#4472c4 [3204]" strokeweight=".5pt">
                 <v:stroke endarrow="block" joinstyle="miter"/>
               </v:shape>
             </w:pict>
@@ -122,9 +1741,20 @@
                             <w:pPr>
                               <w:jc w:val="center"/>
                             </w:pPr>
+                            <w:proofErr w:type="gramStart"/>
+                            <w:r>
+                              <w:t>LayerLabel</w:t>
+                            </w:r>
+                            <w:r>
+                              <w:t xml:space="preserve"> :</w:t>
+                            </w:r>
+                            <w:proofErr w:type="gramEnd"/>
+                            <w:r>
+                              <w:t xml:space="preserve"> a </w:t>
+                            </w:r>
                             <w:proofErr w:type="spellStart"/>
                             <w:r>
-                              <w:t>LayerLabel</w:t>
+                              <w:t>améliorer</w:t>
                             </w:r>
                             <w:proofErr w:type="spellEnd"/>
                           </w:p>
@@ -150,203 +1780,27 @@
           </mc:Choice>
           <mc:Fallback>
             <w:pict>
-              <v:shapetype w14:anchorId="703203D9" id="_x0000_t202" coordsize="21600,21600" o:spt="202" path="m,l,21600r21600,l21600,xe">
-                <v:stroke joinstyle="miter"/>
-                <v:path gradientshapeok="t" o:connecttype="rect"/>
-              </v:shapetype>
-              <v:shape id="Zone de texte 13" o:spid="_x0000_s1026" type="#_x0000_t202" style="position:absolute;margin-left:387.85pt;margin-top:160.4pt;width:97.1pt;height:39.8pt;z-index:251681792;visibility:visible;mso-wrap-style:square;mso-width-percent:0;mso-height-percent:0;mso-wrap-distance-left:9pt;mso-wrap-distance-top:0;mso-wrap-distance-right:9pt;mso-wrap-distance-bottom:0;mso-position-horizontal:absolute;mso-position-horizontal-relative:text;mso-position-vertical:absolute;mso-position-vertical-relative:text;mso-width-percent:0;mso-height-percent:0;mso-width-relative:margin;mso-height-relative:margin;v-text-anchor:middle" o:gfxdata="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" fillcolor="white [3201]" strokeweight=".5pt">
+              <v:shape w14:anchorId="703203D9" id="Zone de texte 13" o:spid="_x0000_s1031" type="#_x0000_t202" style="position:absolute;margin-left:387.85pt;margin-top:160.4pt;width:97.1pt;height:39.8pt;z-index:251681792;visibility:visible;mso-wrap-style:square;mso-width-percent:0;mso-height-percent:0;mso-wrap-distance-left:9pt;mso-wrap-distance-top:0;mso-wrap-distance-right:9pt;mso-wrap-distance-bottom:0;mso-position-horizontal:absolute;mso-position-horizontal-relative:text;mso-position-vertical:absolute;mso-position-vertical-relative:text;mso-width-percent:0;mso-height-percent:0;mso-width-relative:margin;mso-height-relative:margin;v-text-anchor:middle" o:gfxdata="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" fillcolor="white [3201]" strokeweight=".5pt">
                 <v:textbox>
                   <w:txbxContent>
                     <w:p>
                       <w:pPr>
                         <w:jc w:val="center"/>
                       </w:pPr>
-                      <w:proofErr w:type="spellStart"/>
+                      <w:proofErr w:type="gramStart"/>
                       <w:r>
                         <w:t>LayerLabel</w:t>
                       </w:r>
-                      <w:proofErr w:type="spellEnd"/>
-                    </w:p>
-                  </w:txbxContent>
-                </v:textbox>
-              </v:shape>
-            </w:pict>
-          </mc:Fallback>
-        </mc:AlternateContent>
-      </w:r>
-      <w:r>
-        <w:rPr>
-          <w:noProof/>
-        </w:rPr>
-        <mc:AlternateContent>
-          <mc:Choice Requires="wps">
-            <w:drawing>
-              <wp:anchor distT="0" distB="0" distL="114300" distR="114300" simplePos="0" relativeHeight="251661312" behindDoc="0" locked="0" layoutInCell="1" allowOverlap="1" wp14:anchorId="703203D9" wp14:editId="49CA90A5">
-                <wp:simplePos x="0" y="0"/>
-                <wp:positionH relativeFrom="column">
-                  <wp:posOffset>1947083</wp:posOffset>
-                </wp:positionH>
-                <wp:positionV relativeFrom="paragraph">
-                  <wp:posOffset>5029027</wp:posOffset>
-                </wp:positionV>
-                <wp:extent cx="1876926" cy="705853"/>
-                <wp:effectExtent l="0" t="0" r="28575" b="18415"/>
-                <wp:wrapNone/>
-                <wp:docPr id="2" name="Zone de texte 2"/>
-                <wp:cNvGraphicFramePr/>
-                <a:graphic xmlns:a="http://schemas.openxmlformats.org/drawingml/2006/main">
-                  <a:graphicData uri="http://schemas.microsoft.com/office/word/2010/wordprocessingShape">
-                    <wps:wsp>
-                      <wps:cNvSpPr txBox="1"/>
-                      <wps:spPr>
-                        <a:xfrm>
-                          <a:off x="0" y="0"/>
-                          <a:ext cx="1876926" cy="705853"/>
-                        </a:xfrm>
-                        <a:prstGeom prst="rect">
-                          <a:avLst/>
-                        </a:prstGeom>
-                        <a:solidFill>
-                          <a:schemeClr val="lt1"/>
-                        </a:solidFill>
-                        <a:ln w="6350">
-                          <a:solidFill>
-                            <a:prstClr val="black"/>
-                          </a:solidFill>
-                        </a:ln>
-                      </wps:spPr>
-                      <wps:txbx>
-                        <w:txbxContent>
-                          <w:p>
-                            <w:pPr>
-                              <w:jc w:val="center"/>
-                            </w:pPr>
-                            <w:r>
-                              <w:t>Interval</w:t>
-                            </w:r>
-                          </w:p>
-                        </w:txbxContent>
-                      </wps:txbx>
-                      <wps:bodyPr rot="0" spcFirstLastPara="0" vertOverflow="overflow" horzOverflow="overflow" vert="horz" wrap="square" lIns="91440" tIns="45720" rIns="91440" bIns="45720" numCol="1" spcCol="0" rtlCol="0" fromWordArt="0" anchor="ctr" anchorCtr="0" forceAA="0" compatLnSpc="1">
-                        <a:prstTxWarp prst="textNoShape">
-                          <a:avLst/>
-                        </a:prstTxWarp>
-                        <a:noAutofit/>
-                      </wps:bodyPr>
-                    </wps:wsp>
-                  </a:graphicData>
-                </a:graphic>
-                <wp14:sizeRelV relativeFrom="margin">
-                  <wp14:pctHeight>0</wp14:pctHeight>
-                </wp14:sizeRelV>
-              </wp:anchor>
-            </w:drawing>
-          </mc:Choice>
-          <mc:Fallback>
-            <w:pict>
-              <v:shape w14:anchorId="703203D9" id="Zone de texte 2" o:spid="_x0000_s1027" type="#_x0000_t202" style="position:absolute;margin-left:153.3pt;margin-top:396pt;width:147.8pt;height:55.6pt;z-index:251661312;visibility:visible;mso-wrap-style:square;mso-height-percent:0;mso-wrap-distance-left:9pt;mso-wrap-distance-top:0;mso-wrap-distance-right:9pt;mso-wrap-distance-bottom:0;mso-position-horizontal:absolute;mso-position-horizontal-relative:text;mso-position-vertical:absolute;mso-position-vertical-relative:text;mso-height-percent:0;mso-height-relative:margin;v-text-anchor:middle" o:gfxdata="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" fillcolor="white [3201]" strokeweight=".5pt">
-                <v:textbox>
-                  <w:txbxContent>
-                    <w:p>
-                      <w:pPr>
-                        <w:jc w:val="center"/>
-                      </w:pPr>
                       <w:r>
-                        <w:t>Interval</w:t>
+                        <w:t xml:space="preserve"> :</w:t>
                       </w:r>
-                    </w:p>
-                  </w:txbxContent>
-                </v:textbox>
-              </v:shape>
-            </w:pict>
-          </mc:Fallback>
-        </mc:AlternateContent>
-      </w:r>
-      <w:r>
-        <w:rPr>
-          <w:noProof/>
-        </w:rPr>
-        <mc:AlternateContent>
-          <mc:Choice Requires="wps">
-            <w:drawing>
-              <wp:anchor distT="0" distB="0" distL="114300" distR="114300" simplePos="0" relativeHeight="251679744" behindDoc="0" locked="0" layoutInCell="1" allowOverlap="1" wp14:anchorId="703203D9" wp14:editId="49CA90A5">
-                <wp:simplePos x="0" y="0"/>
-                <wp:positionH relativeFrom="column">
-                  <wp:posOffset>2639061</wp:posOffset>
-                </wp:positionH>
-                <wp:positionV relativeFrom="paragraph">
-                  <wp:posOffset>3595890</wp:posOffset>
-                </wp:positionV>
-                <wp:extent cx="1184564" cy="346364"/>
-                <wp:effectExtent l="0" t="0" r="15875" b="15875"/>
-                <wp:wrapNone/>
-                <wp:docPr id="11" name="Zone de texte 11"/>
-                <wp:cNvGraphicFramePr/>
-                <a:graphic xmlns:a="http://schemas.openxmlformats.org/drawingml/2006/main">
-                  <a:graphicData uri="http://schemas.microsoft.com/office/word/2010/wordprocessingShape">
-                    <wps:wsp>
-                      <wps:cNvSpPr txBox="1"/>
-                      <wps:spPr>
-                        <a:xfrm>
-                          <a:off x="0" y="0"/>
-                          <a:ext cx="1184564" cy="346364"/>
-                        </a:xfrm>
-                        <a:prstGeom prst="rect">
-                          <a:avLst/>
-                        </a:prstGeom>
-                        <a:solidFill>
-                          <a:schemeClr val="lt1"/>
-                        </a:solidFill>
-                        <a:ln w="6350">
-                          <a:solidFill>
-                            <a:prstClr val="black"/>
-                          </a:solidFill>
-                        </a:ln>
-                      </wps:spPr>
-                      <wps:txbx>
-                        <w:txbxContent>
-                          <w:p>
-                            <w:pPr>
-                              <w:jc w:val="center"/>
-                            </w:pPr>
-                            <w:proofErr w:type="spellStart"/>
-                            <w:r>
-                              <w:t>IntervalList</w:t>
-                            </w:r>
-                            <w:proofErr w:type="spellEnd"/>
-                          </w:p>
-                        </w:txbxContent>
-                      </wps:txbx>
-                      <wps:bodyPr rot="0" spcFirstLastPara="0" vertOverflow="overflow" horzOverflow="overflow" vert="horz" wrap="square" lIns="91440" tIns="45720" rIns="91440" bIns="45720" numCol="1" spcCol="0" rtlCol="0" fromWordArt="0" anchor="ctr" anchorCtr="0" forceAA="0" compatLnSpc="1">
-                        <a:prstTxWarp prst="textNoShape">
-                          <a:avLst/>
-                        </a:prstTxWarp>
-                        <a:noAutofit/>
-                      </wps:bodyPr>
-                    </wps:wsp>
-                  </a:graphicData>
-                </a:graphic>
-                <wp14:sizeRelH relativeFrom="margin">
-                  <wp14:pctWidth>0</wp14:pctWidth>
-                </wp14:sizeRelH>
-                <wp14:sizeRelV relativeFrom="margin">
-                  <wp14:pctHeight>0</wp14:pctHeight>
-                </wp14:sizeRelV>
-              </wp:anchor>
-            </w:drawing>
-          </mc:Choice>
-          <mc:Fallback>
-            <w:pict>
-              <v:shape w14:anchorId="703203D9" id="Zone de texte 11" o:spid="_x0000_s1028" type="#_x0000_t202" style="position:absolute;margin-left:207.8pt;margin-top:283.15pt;width:93.25pt;height:27.25pt;z-index:251679744;visibility:visible;mso-wrap-style:square;mso-width-percent:0;mso-height-percent:0;mso-wrap-distance-left:9pt;mso-wrap-distance-top:0;mso-wrap-distance-right:9pt;mso-wrap-distance-bottom:0;mso-position-horizontal:absolute;mso-position-horizontal-relative:text;mso-position-vertical:absolute;mso-position-vertical-relative:text;mso-width-percent:0;mso-height-percent:0;mso-width-relative:margin;mso-height-relative:margin;v-text-anchor:middle" o:gfxdata="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" fillcolor="white [3201]" strokeweight=".5pt">
-                <v:textbox>
-                  <w:txbxContent>
-                    <w:p>
-                      <w:pPr>
-                        <w:jc w:val="center"/>
-                      </w:pPr>
+                      <w:proofErr w:type="gramEnd"/>
+                      <w:r>
+                        <w:t xml:space="preserve"> a </w:t>
+                      </w:r>
                       <w:proofErr w:type="spellStart"/>
                       <w:r>
-                        <w:t>IntervalList</w:t>
+                        <w:t>améliorer</w:t>
                       </w:r>
                       <w:proofErr w:type="spellEnd"/>
                     </w:p>
@@ -404,11 +1858,9 @@
                             <w:pPr>
                               <w:jc w:val="center"/>
                             </w:pPr>
-                            <w:proofErr w:type="spellStart"/>
                             <w:r>
                               <w:t>NodeT</w:t>
                             </w:r>
-                            <w:proofErr w:type="spellEnd"/>
                           </w:p>
                         </w:txbxContent>
                       </wps:txbx>
@@ -432,18 +1884,16 @@
           </mc:Choice>
           <mc:Fallback>
             <w:pict>
-              <v:shape w14:anchorId="703203D9" id="Zone de texte 10" o:spid="_x0000_s1029" type="#_x0000_t202" style="position:absolute;margin-left:207.9pt;margin-top:242.8pt;width:89.45pt;height:34.35pt;z-index:251677696;visibility:visible;mso-wrap-style:square;mso-width-percent:0;mso-height-percent:0;mso-wrap-distance-left:9pt;mso-wrap-distance-top:0;mso-wrap-distance-right:9pt;mso-wrap-distance-bottom:0;mso-position-horizontal:absolute;mso-position-horizontal-relative:text;mso-position-vertical:absolute;mso-position-vertical-relative:text;mso-width-percent:0;mso-height-percent:0;mso-width-relative:margin;mso-height-relative:margin;v-text-anchor:middle" o:gfxdata="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" fillcolor="white [3201]" strokeweight=".5pt">
+              <v:shape w14:anchorId="703203D9" id="Zone de texte 10" o:spid="_x0000_s1032" type="#_x0000_t202" style="position:absolute;margin-left:207.9pt;margin-top:242.8pt;width:89.45pt;height:34.35pt;z-index:251677696;visibility:visible;mso-wrap-style:square;mso-width-percent:0;mso-height-percent:0;mso-wrap-distance-left:9pt;mso-wrap-distance-top:0;mso-wrap-distance-right:9pt;mso-wrap-distance-bottom:0;mso-position-horizontal:absolute;mso-position-horizontal-relative:text;mso-position-vertical:absolute;mso-position-vertical-relative:text;mso-width-percent:0;mso-height-percent:0;mso-width-relative:margin;mso-height-relative:margin;v-text-anchor:middle" o:gfxdata="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" fillcolor="white [3201]" strokeweight=".5pt">
                 <v:textbox>
                   <w:txbxContent>
                     <w:p>
                       <w:pPr>
                         <w:jc w:val="center"/>
                       </w:pPr>
-                      <w:proofErr w:type="spellStart"/>
                       <w:r>
                         <w:t>NodeT</w:t>
                       </w:r>
-                      <w:proofErr w:type="spellEnd"/>
                     </w:p>
                   </w:txbxContent>
                 </v:textbox>
@@ -499,11 +1949,9 @@
                             <w:pPr>
                               <w:jc w:val="center"/>
                             </w:pPr>
-                            <w:proofErr w:type="spellStart"/>
                             <w:r>
                               <w:t>NodeTList</w:t>
                             </w:r>
-                            <w:proofErr w:type="spellEnd"/>
                           </w:p>
                         </w:txbxContent>
                       </wps:txbx>
@@ -527,100 +1975,7 @@
           </mc:Choice>
           <mc:Fallback>
             <w:pict>
-              <v:shape w14:anchorId="703203D9" id="Zone de texte 9" o:spid="_x0000_s1030" type="#_x0000_t202" style="position:absolute;margin-left:205.2pt;margin-top:187.65pt;width:98.1pt;height:40.9pt;z-index:251675648;visibility:visible;mso-wrap-style:square;mso-width-percent:0;mso-height-percent:0;mso-wrap-distance-left:9pt;mso-wrap-distance-top:0;mso-wrap-distance-right:9pt;mso-wrap-distance-bottom:0;mso-position-horizontal:absolute;mso-position-horizontal-relative:text;mso-position-vertical:absolute;mso-position-vertical-relative:text;mso-width-percent:0;mso-height-percent:0;mso-width-relative:margin;mso-height-relative:margin;v-text-anchor:middle" o:gfxdata="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" fillcolor="white [3201]" strokeweight=".5pt">
-                <v:textbox>
-                  <w:txbxContent>
-                    <w:p>
-                      <w:pPr>
-                        <w:jc w:val="center"/>
-                      </w:pPr>
-                      <w:proofErr w:type="spellStart"/>
-                      <w:r>
-                        <w:t>NodeTList</w:t>
-                      </w:r>
-                      <w:proofErr w:type="spellEnd"/>
-                    </w:p>
-                  </w:txbxContent>
-                </v:textbox>
-              </v:shape>
-            </w:pict>
-          </mc:Fallback>
-        </mc:AlternateContent>
-      </w:r>
-      <w:r>
-        <w:rPr>
-          <w:noProof/>
-        </w:rPr>
-        <mc:AlternateContent>
-          <mc:Choice Requires="wps">
-            <w:drawing>
-              <wp:anchor distT="0" distB="0" distL="114300" distR="114300" simplePos="0" relativeHeight="251673600" behindDoc="0" locked="0" layoutInCell="1" allowOverlap="1" wp14:anchorId="703203D9" wp14:editId="49CA90A5">
-                <wp:simplePos x="0" y="0"/>
-                <wp:positionH relativeFrom="column">
-                  <wp:posOffset>2583411</wp:posOffset>
-                </wp:positionH>
-                <wp:positionV relativeFrom="paragraph">
-                  <wp:posOffset>1662719</wp:posOffset>
-                </wp:positionV>
-                <wp:extent cx="1267691" cy="491837"/>
-                <wp:effectExtent l="0" t="0" r="27940" b="22860"/>
-                <wp:wrapNone/>
-                <wp:docPr id="8" name="Zone de texte 8"/>
-                <wp:cNvGraphicFramePr/>
-                <a:graphic xmlns:a="http://schemas.openxmlformats.org/drawingml/2006/main">
-                  <a:graphicData uri="http://schemas.microsoft.com/office/word/2010/wordprocessingShape">
-                    <wps:wsp>
-                      <wps:cNvSpPr txBox="1"/>
-                      <wps:spPr>
-                        <a:xfrm>
-                          <a:off x="0" y="0"/>
-                          <a:ext cx="1267691" cy="491837"/>
-                        </a:xfrm>
-                        <a:prstGeom prst="rect">
-                          <a:avLst/>
-                        </a:prstGeom>
-                        <a:solidFill>
-                          <a:schemeClr val="lt1"/>
-                        </a:solidFill>
-                        <a:ln w="6350">
-                          <a:solidFill>
-                            <a:prstClr val="black"/>
-                          </a:solidFill>
-                        </a:ln>
-                      </wps:spPr>
-                      <wps:txbx>
-                        <w:txbxContent>
-                          <w:p>
-                            <w:pPr>
-                              <w:jc w:val="center"/>
-                            </w:pPr>
-                            <w:r>
-                              <w:t>Layer</w:t>
-                            </w:r>
-                          </w:p>
-                        </w:txbxContent>
-                      </wps:txbx>
-                      <wps:bodyPr rot="0" spcFirstLastPara="0" vertOverflow="overflow" horzOverflow="overflow" vert="horz" wrap="square" lIns="91440" tIns="45720" rIns="91440" bIns="45720" numCol="1" spcCol="0" rtlCol="0" fromWordArt="0" anchor="ctr" anchorCtr="0" forceAA="0" compatLnSpc="1">
-                        <a:prstTxWarp prst="textNoShape">
-                          <a:avLst/>
-                        </a:prstTxWarp>
-                        <a:noAutofit/>
-                      </wps:bodyPr>
-                    </wps:wsp>
-                  </a:graphicData>
-                </a:graphic>
-                <wp14:sizeRelH relativeFrom="margin">
-                  <wp14:pctWidth>0</wp14:pctWidth>
-                </wp14:sizeRelH>
-                <wp14:sizeRelV relativeFrom="margin">
-                  <wp14:pctHeight>0</wp14:pctHeight>
-                </wp14:sizeRelV>
-              </wp:anchor>
-            </w:drawing>
-          </mc:Choice>
-          <mc:Fallback>
-            <w:pict>
-              <v:shape w14:anchorId="703203D9" id="Zone de texte 8" o:spid="_x0000_s1031" type="#_x0000_t202" style="position:absolute;margin-left:203.4pt;margin-top:130.9pt;width:99.8pt;height:38.75pt;z-index:251673600;visibility:visible;mso-wrap-style:square;mso-width-percent:0;mso-height-percent:0;mso-wrap-distance-left:9pt;mso-wrap-distance-top:0;mso-wrap-distance-right:9pt;mso-wrap-distance-bottom:0;mso-position-horizontal:absolute;mso-position-horizontal-relative:text;mso-position-vertical:absolute;mso-position-vertical-relative:text;mso-width-percent:0;mso-height-percent:0;mso-width-relative:margin;mso-height-relative:margin;v-text-anchor:middle" o:gfxdata="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" fillcolor="white [3201]" strokeweight=".5pt">
+              <v:shape w14:anchorId="703203D9" id="Zone de texte 9" o:spid="_x0000_s1033" type="#_x0000_t202" style="position:absolute;margin-left:205.2pt;margin-top:187.65pt;width:98.1pt;height:40.9pt;z-index:251675648;visibility:visible;mso-wrap-style:square;mso-width-percent:0;mso-height-percent:0;mso-wrap-distance-left:9pt;mso-wrap-distance-top:0;mso-wrap-distance-right:9pt;mso-wrap-distance-bottom:0;mso-position-horizontal:absolute;mso-position-horizontal-relative:text;mso-position-vertical:absolute;mso-position-vertical-relative:text;mso-width-percent:0;mso-height-percent:0;mso-width-relative:margin;mso-height-relative:margin;v-text-anchor:middle" o:gfxdata="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" fillcolor="white [3201]" strokeweight=".5pt">
                 <v:textbox>
                   <w:txbxContent>
                     <w:p>
@@ -628,98 +1983,7 @@
                         <w:jc w:val="center"/>
                       </w:pPr>
                       <w:r>
-                        <w:t>Layer</w:t>
-                      </w:r>
-                    </w:p>
-                  </w:txbxContent>
-                </v:textbox>
-              </v:shape>
-            </w:pict>
-          </mc:Fallback>
-        </mc:AlternateContent>
-      </w:r>
-      <w:r>
-        <w:rPr>
-          <w:noProof/>
-        </w:rPr>
-        <mc:AlternateContent>
-          <mc:Choice Requires="wps">
-            <w:drawing>
-              <wp:anchor distT="0" distB="0" distL="114300" distR="114300" simplePos="0" relativeHeight="251671552" behindDoc="0" locked="0" layoutInCell="1" allowOverlap="1" wp14:anchorId="703203D9" wp14:editId="49CA90A5">
-                <wp:simplePos x="0" y="0"/>
-                <wp:positionH relativeFrom="column">
-                  <wp:posOffset>4925926</wp:posOffset>
-                </wp:positionH>
-                <wp:positionV relativeFrom="paragraph">
-                  <wp:posOffset>437053</wp:posOffset>
-                </wp:positionV>
-                <wp:extent cx="1046019" cy="484910"/>
-                <wp:effectExtent l="0" t="0" r="20955" b="10795"/>
-                <wp:wrapNone/>
-                <wp:docPr id="7" name="Zone de texte 7"/>
-                <wp:cNvGraphicFramePr/>
-                <a:graphic xmlns:a="http://schemas.openxmlformats.org/drawingml/2006/main">
-                  <a:graphicData uri="http://schemas.microsoft.com/office/word/2010/wordprocessingShape">
-                    <wps:wsp>
-                      <wps:cNvSpPr txBox="1"/>
-                      <wps:spPr>
-                        <a:xfrm>
-                          <a:off x="0" y="0"/>
-                          <a:ext cx="1046019" cy="484910"/>
-                        </a:xfrm>
-                        <a:prstGeom prst="rect">
-                          <a:avLst/>
-                        </a:prstGeom>
-                        <a:solidFill>
-                          <a:schemeClr val="lt1"/>
-                        </a:solidFill>
-                        <a:ln w="6350">
-                          <a:solidFill>
-                            <a:prstClr val="black"/>
-                          </a:solidFill>
-                        </a:ln>
-                      </wps:spPr>
-                      <wps:txbx>
-                        <w:txbxContent>
-                          <w:p>
-                            <w:pPr>
-                              <w:jc w:val="center"/>
-                            </w:pPr>
-                            <w:r>
-                              <w:t>Link</w:t>
-                            </w:r>
-                          </w:p>
-                        </w:txbxContent>
-                      </wps:txbx>
-                      <wps:bodyPr rot="0" spcFirstLastPara="0" vertOverflow="overflow" horzOverflow="overflow" vert="horz" wrap="square" lIns="91440" tIns="45720" rIns="91440" bIns="45720" numCol="1" spcCol="0" rtlCol="0" fromWordArt="0" anchor="ctr" anchorCtr="0" forceAA="0" compatLnSpc="1">
-                        <a:prstTxWarp prst="textNoShape">
-                          <a:avLst/>
-                        </a:prstTxWarp>
-                        <a:noAutofit/>
-                      </wps:bodyPr>
-                    </wps:wsp>
-                  </a:graphicData>
-                </a:graphic>
-                <wp14:sizeRelH relativeFrom="margin">
-                  <wp14:pctWidth>0</wp14:pctWidth>
-                </wp14:sizeRelH>
-                <wp14:sizeRelV relativeFrom="margin">
-                  <wp14:pctHeight>0</wp14:pctHeight>
-                </wp14:sizeRelV>
-              </wp:anchor>
-            </w:drawing>
-          </mc:Choice>
-          <mc:Fallback>
-            <w:pict>
-              <v:shape w14:anchorId="703203D9" id="Zone de texte 7" o:spid="_x0000_s1032" type="#_x0000_t202" style="position:absolute;margin-left:387.85pt;margin-top:34.4pt;width:82.35pt;height:38.2pt;z-index:251671552;visibility:visible;mso-wrap-style:square;mso-width-percent:0;mso-height-percent:0;mso-wrap-distance-left:9pt;mso-wrap-distance-top:0;mso-wrap-distance-right:9pt;mso-wrap-distance-bottom:0;mso-position-horizontal:absolute;mso-position-horizontal-relative:text;mso-position-vertical:absolute;mso-position-vertical-relative:text;mso-width-percent:0;mso-height-percent:0;mso-width-relative:margin;mso-height-relative:margin;v-text-anchor:middle" o:gfxdata="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" fillcolor="white [3201]" strokeweight=".5pt">
-                <v:textbox>
-                  <w:txbxContent>
-                    <w:p>
-                      <w:pPr>
-                        <w:jc w:val="center"/>
-                      </w:pPr>
-                      <w:r>
-                        <w:t>Link</w:t>
+                        <w:t>NodeTList</w:t>
                       </w:r>
                     </w:p>
                   </w:txbxContent>
@@ -776,11 +2040,9 @@
                             <w:pPr>
                               <w:jc w:val="center"/>
                             </w:pPr>
-                            <w:proofErr w:type="spellStart"/>
                             <w:r>
                               <w:t>LayerList</w:t>
                             </w:r>
-                            <w:proofErr w:type="spellEnd"/>
                           </w:p>
                         </w:txbxContent>
                       </wps:txbx>
@@ -801,18 +2063,16 @@
           </mc:Choice>
           <mc:Fallback>
             <w:pict>
-              <v:shape w14:anchorId="703203D9" id="Zone de texte 6" o:spid="_x0000_s1033" type="#_x0000_t202" style="position:absolute;margin-left:170.75pt;margin-top:59.45pt;width:147.8pt;height:55.6pt;z-index:251669504;visibility:visible;mso-wrap-style:square;mso-height-percent:0;mso-wrap-distance-left:9pt;mso-wrap-distance-top:0;mso-wrap-distance-right:9pt;mso-wrap-distance-bottom:0;mso-position-horizontal:absolute;mso-position-horizontal-relative:text;mso-position-vertical:absolute;mso-position-vertical-relative:text;mso-height-percent:0;mso-height-relative:margin;v-text-anchor:middle" o:gfxdata="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" fillcolor="white [3201]" strokeweight=".5pt">
+              <v:shape w14:anchorId="703203D9" id="Zone de texte 6" o:spid="_x0000_s1034" type="#_x0000_t202" style="position:absolute;margin-left:170.75pt;margin-top:59.45pt;width:147.8pt;height:55.6pt;z-index:251669504;visibility:visible;mso-wrap-style:square;mso-height-percent:0;mso-wrap-distance-left:9pt;mso-wrap-distance-top:0;mso-wrap-distance-right:9pt;mso-wrap-distance-bottom:0;mso-position-horizontal:absolute;mso-position-horizontal-relative:text;mso-position-vertical:absolute;mso-position-vertical-relative:text;mso-height-percent:0;mso-height-relative:margin;v-text-anchor:middle" o:gfxdata="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" fillcolor="white [3201]" strokeweight=".5pt">
                 <v:textbox>
                   <w:txbxContent>
                     <w:p>
                       <w:pPr>
                         <w:jc w:val="center"/>
                       </w:pPr>
-                      <w:proofErr w:type="spellStart"/>
                       <w:r>
                         <w:t>LayerList</w:t>
                       </w:r>
-                      <w:proofErr w:type="spellEnd"/>
                     </w:p>
                   </w:txbxContent>
                 </v:textbox>
@@ -894,7 +2154,7 @@
           </mc:Choice>
           <mc:Fallback>
             <w:pict>
-              <v:shape w14:anchorId="703203D9" id="Zone de texte 4" o:spid="_x0000_s1034" type="#_x0000_t202" style="position:absolute;margin-left:-45.2pt;margin-top:144.05pt;width:118.9pt;height:39.25pt;z-index:251665408;visibility:visible;mso-wrap-style:square;mso-width-percent:0;mso-height-percent:0;mso-wrap-distance-left:9pt;mso-wrap-distance-top:0;mso-wrap-distance-right:9pt;mso-wrap-distance-bottom:0;mso-position-horizontal:absolute;mso-position-horizontal-relative:text;mso-position-vertical:absolute;mso-position-vertical-relative:text;mso-width-percent:0;mso-height-percent:0;mso-width-relative:margin;mso-height-relative:margin;v-text-anchor:middle" o:gfxdata="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" fillcolor="white [3201]" strokeweight=".5pt">
+              <v:shape w14:anchorId="703203D9" id="Zone de texte 4" o:spid="_x0000_s1035" type="#_x0000_t202" style="position:absolute;margin-left:-45.2pt;margin-top:144.05pt;width:118.9pt;height:39.25pt;z-index:251665408;visibility:visible;mso-wrap-style:square;mso-width-percent:0;mso-height-percent:0;mso-wrap-distance-left:9pt;mso-wrap-distance-top:0;mso-wrap-distance-right:9pt;mso-wrap-distance-bottom:0;mso-position-horizontal:absolute;mso-position-horizontal-relative:text;mso-position-vertical:absolute;mso-position-vertical-relative:text;mso-width-percent:0;mso-height-percent:0;mso-width-relative:margin;mso-height-relative:margin;v-text-anchor:middle" o:gfxdata="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" fillcolor="white [3201]" strokeweight=".5pt">
                 <v:textbox>
                   <w:txbxContent>
                     <w:p>
@@ -959,11 +2219,9 @@
                             <w:pPr>
                               <w:jc w:val="center"/>
                             </w:pPr>
-                            <w:proofErr w:type="spellStart"/>
                             <w:r>
                               <w:t>LayerStruct</w:t>
                             </w:r>
-                            <w:proofErr w:type="spellEnd"/>
                           </w:p>
                         </w:txbxContent>
                       </wps:txbx>
@@ -984,18 +2242,16 @@
           </mc:Choice>
           <mc:Fallback>
             <w:pict>
-              <v:shape w14:anchorId="703203D9" id="Zone de texte 3" o:spid="_x0000_s1035" type="#_x0000_t202" style="position:absolute;margin-left:-33.25pt;margin-top:62.2pt;width:147.8pt;height:55.6pt;z-index:251663360;visibility:visible;mso-wrap-style:square;mso-height-percent:0;mso-wrap-distance-left:9pt;mso-wrap-distance-top:0;mso-wrap-distance-right:9pt;mso-wrap-distance-bottom:0;mso-position-horizontal:absolute;mso-position-horizontal-relative:text;mso-position-vertical:absolute;mso-position-vertical-relative:text;mso-height-percent:0;mso-height-relative:margin;v-text-anchor:middle" o:gfxdata="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" fillcolor="white [3201]" strokeweight=".5pt">
+              <v:shape w14:anchorId="703203D9" id="Zone de texte 3" o:spid="_x0000_s1036" type="#_x0000_t202" style="position:absolute;margin-left:-33.25pt;margin-top:62.2pt;width:147.8pt;height:55.6pt;z-index:251663360;visibility:visible;mso-wrap-style:square;mso-height-percent:0;mso-wrap-distance-left:9pt;mso-wrap-distance-top:0;mso-wrap-distance-right:9pt;mso-wrap-distance-bottom:0;mso-position-horizontal:absolute;mso-position-horizontal-relative:text;mso-position-vertical:absolute;mso-position-vertical-relative:text;mso-height-percent:0;mso-height-relative:margin;v-text-anchor:middle" o:gfxdata="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" fillcolor="white [3201]" strokeweight=".5pt">
                 <v:textbox>
                   <w:txbxContent>
                     <w:p>
                       <w:pPr>
                         <w:jc w:val="center"/>
                       </w:pPr>
-                      <w:proofErr w:type="spellStart"/>
                       <w:r>
                         <w:t>LayerStruct</w:t>
                       </w:r>
-                      <w:proofErr w:type="spellEnd"/>
                     </w:p>
                   </w:txbxContent>
                 </v:textbox>
@@ -1074,7 +2330,7 @@
           </mc:Choice>
           <mc:Fallback>
             <w:pict>
-              <v:shape id="Zone de texte 1" o:spid="_x0000_s1036" type="#_x0000_t202" style="position:absolute;margin-left:145.45pt;margin-top:-38.3pt;width:147.8pt;height:55.6pt;z-index:251659264;visibility:visible;mso-wrap-style:square;mso-height-percent:0;mso-wrap-distance-left:9pt;mso-wrap-distance-top:0;mso-wrap-distance-right:9pt;mso-wrap-distance-bottom:0;mso-position-horizontal:absolute;mso-position-horizontal-relative:text;mso-position-vertical:absolute;mso-position-vertical-relative:text;mso-height-percent:0;mso-height-relative:margin;v-text-anchor:middle" o:gfxdata="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" fillcolor="white [3201]" strokeweight=".5pt">
+              <v:shape id="Zone de texte 1" o:spid="_x0000_s1037" type="#_x0000_t202" style="position:absolute;margin-left:145.45pt;margin-top:-38.3pt;width:147.8pt;height:55.6pt;z-index:251659264;visibility:visible;mso-wrap-style:square;mso-height-percent:0;mso-wrap-distance-left:9pt;mso-wrap-distance-top:0;mso-wrap-distance-right:9pt;mso-wrap-distance-bottom:0;mso-position-horizontal:absolute;mso-position-horizontal-relative:text;mso-position-vertical:absolute;mso-position-vertical-relative:text;mso-height-percent:0;mso-height-relative:margin;v-text-anchor:middle" o:gfxdata="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" fillcolor="white [3201]" strokeweight=".5pt">
                 <v:textbox>
                   <w:txbxContent>
                     <w:p>
@@ -1092,6 +2348,107 @@
           </mc:Fallback>
         </mc:AlternateContent>
       </w:r>
+    </w:p>
+    <w:p/>
+    <w:p/>
+    <w:p>
+      <w:r>
+        <w:rPr>
+          <w:noProof/>
+        </w:rPr>
+        <mc:AlternateContent>
+          <mc:Choice Requires="wps">
+            <w:drawing>
+              <wp:anchor distT="0" distB="0" distL="114300" distR="114300" simplePos="0" relativeHeight="251705344" behindDoc="0" locked="0" layoutInCell="1" allowOverlap="1" wp14:anchorId="6C3A91B0" wp14:editId="1DF3F35E">
+                <wp:simplePos x="0" y="0"/>
+                <wp:positionH relativeFrom="column">
+                  <wp:posOffset>3858952</wp:posOffset>
+                </wp:positionH>
+                <wp:positionV relativeFrom="paragraph">
+                  <wp:posOffset>61999</wp:posOffset>
+                </wp:positionV>
+                <wp:extent cx="907761" cy="3203864"/>
+                <wp:effectExtent l="0" t="38100" r="64135" b="15875"/>
+                <wp:wrapNone/>
+                <wp:docPr id="25" name="Connecteur droit avec flèche 25"/>
+                <wp:cNvGraphicFramePr/>
+                <a:graphic xmlns:a="http://schemas.openxmlformats.org/drawingml/2006/main">
+                  <a:graphicData uri="http://schemas.microsoft.com/office/word/2010/wordprocessingShape">
+                    <wps:wsp>
+                      <wps:cNvCnPr/>
+                      <wps:spPr>
+                        <a:xfrm flipV="1">
+                          <a:off x="0" y="0"/>
+                          <a:ext cx="907761" cy="3203864"/>
+                        </a:xfrm>
+                        <a:prstGeom prst="straightConnector1">
+                          <a:avLst/>
+                        </a:prstGeom>
+                        <a:ln>
+                          <a:tailEnd type="triangle"/>
+                        </a:ln>
+                      </wps:spPr>
+                      <wps:style>
+                        <a:lnRef idx="1">
+                          <a:schemeClr val="accent1"/>
+                        </a:lnRef>
+                        <a:fillRef idx="0">
+                          <a:schemeClr val="accent1"/>
+                        </a:fillRef>
+                        <a:effectRef idx="0">
+                          <a:schemeClr val="accent1"/>
+                        </a:effectRef>
+                        <a:fontRef idx="minor">
+                          <a:schemeClr val="tx1"/>
+                        </a:fontRef>
+                      </wps:style>
+                      <wps:bodyPr/>
+                    </wps:wsp>
+                  </a:graphicData>
+                </a:graphic>
+                <wp14:sizeRelH relativeFrom="margin">
+                  <wp14:pctWidth>0</wp14:pctWidth>
+                </wp14:sizeRelH>
+                <wp14:sizeRelV relativeFrom="margin">
+                  <wp14:pctHeight>0</wp14:pctHeight>
+                </wp14:sizeRelV>
+              </wp:anchor>
+            </w:drawing>
+          </mc:Choice>
+          <mc:Fallback>
+            <w:pict>
+              <v:shape w14:anchorId="1F160871" id="Connecteur droit avec flèche 25" o:spid="_x0000_s1026" type="#_x0000_t32" style="position:absolute;margin-left:303.85pt;margin-top:4.9pt;width:71.5pt;height:252.25pt;flip:y;z-index:251705344;visibility:visible;mso-wrap-style:square;mso-width-percent:0;mso-height-percent:0;mso-wrap-distance-left:9pt;mso-wrap-distance-top:0;mso-wrap-distance-right:9pt;mso-wrap-distance-bottom:0;mso-position-horizontal:absolute;mso-position-horizontal-relative:text;mso-position-vertical:absolute;mso-position-vertical-relative:text;mso-width-percent:0;mso-height-percent:0;mso-width-relative:margin;mso-height-relative:margin" o:gfxdata="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" strokecolor="#4472c4 [3204]" strokeweight=".5pt">
+                <v:stroke endarrow="block" joinstyle="miter"/>
+              </v:shape>
+            </w:pict>
+          </mc:Fallback>
+        </mc:AlternateContent>
+      </w:r>
+    </w:p>
+    <w:p/>
+    <w:p/>
+    <w:p/>
+    <w:p/>
+    <w:p/>
+    <w:p/>
+    <w:p/>
+    <w:p/>
+    <w:p/>
+    <w:p/>
+    <w:p/>
+    <w:p/>
+    <w:p/>
+    <w:p/>
+    <w:p/>
+    <w:p/>
+    <w:p/>
+    <w:p/>
+    <w:p/>
+    <w:p/>
+    <w:p/>
+    <w:p>
+      <w:bookmarkStart w:id="0" w:name="_GoBack"/>
+      <w:bookmarkEnd w:id="0"/>
     </w:p>
     <w:sectPr>
       <w:pgSz w:w="11906" w:h="16838"/>

</xml_diff>